<commit_message>
Se minimizaraon los accesos a la base en modificarAlumno y modificarAlumnoCurso, sin perder información de errores
</commit_message>
<xml_diff>
--- a/Documentacion/Documentación Api Alumnos.docx
+++ b/Documentacion/Documentación Api Alumnos.docx
@@ -4,7 +4,7 @@
   <w:body>
     <w:p>
       <w:pPr>
-        <w:pStyle w:val="Heading1"/>
+        <w:pStyle w:val="Ttulo1"/>
         <w:jc w:val="center"/>
         <w:rPr>
           <w:b/>
@@ -33,7 +33,7 @@
     </w:p>
     <w:p>
       <w:pPr>
-        <w:pStyle w:val="Heading2"/>
+        <w:pStyle w:val="Ttulo2"/>
         <w:rPr>
           <w:b/>
         </w:rPr>
@@ -62,7 +62,7 @@
     </w:p>
     <w:p>
       <w:pPr>
-        <w:pStyle w:val="Heading2"/>
+        <w:pStyle w:val="Ttulo2"/>
         <w:rPr>
           <w:b/>
           <w:lang w:val="en-US"/>
@@ -87,48 +87,48 @@
     <w:p>
       <w:pPr>
         <w:rPr>
-          <w:rStyle w:val="Hyperlink"/>
-          <w:rFonts w:cstheme="minorHAnsi"/>
-          <w:lang w:val="es-ES"/>
-        </w:rPr>
-      </w:pPr>
-      <w:r>
-        <w:rPr>
-          <w:rStyle w:val="Hyperlink"/>
-          <w:rFonts w:cstheme="minorHAnsi"/>
-          <w:lang w:val="es-ES"/>
+          <w:rStyle w:val="Hipervnculo"/>
+          <w:rFonts w:cstheme="minorHAnsi"/>
+          <w:lang w:val="en-US"/>
+        </w:rPr>
+      </w:pPr>
+      <w:r>
+        <w:rPr>
+          <w:rStyle w:val="Hipervnculo"/>
+          <w:rFonts w:cstheme="minorHAnsi"/>
+          <w:lang w:val="en-US"/>
         </w:rPr>
         <w:t>h</w:t>
       </w:r>
       <w:r>
         <w:rPr>
-          <w:rStyle w:val="Hyperlink"/>
-          <w:rFonts w:cstheme="minorHAnsi"/>
-          <w:lang w:val="es-ES"/>
+          <w:rStyle w:val="Hipervnculo"/>
+          <w:rFonts w:cstheme="minorHAnsi"/>
+          <w:lang w:val="en-US"/>
         </w:rPr>
         <w:t>ttp://localhost:8080/api/</w:t>
       </w:r>
       <w:r>
         <w:rPr>
-          <w:rStyle w:val="Hyperlink"/>
-          <w:rFonts w:cstheme="minorHAnsi"/>
-          <w:lang w:val="es-ES"/>
+          <w:rStyle w:val="Hipervnculo"/>
+          <w:rFonts w:cstheme="minorHAnsi"/>
+          <w:lang w:val="en-US"/>
         </w:rPr>
         <w:t>alumnos</w:t>
       </w:r>
     </w:p>
     <w:p>
       <w:pPr>
-        <w:pStyle w:val="Subtitle"/>
-        <w:rPr>
-          <w:rFonts w:cstheme="minorHAnsi"/>
-          <w:lang w:val="es-ES"/>
-        </w:rPr>
-      </w:pPr>
-    </w:p>
-    <w:p>
-      <w:pPr>
-        <w:pStyle w:val="Heading2"/>
+        <w:pStyle w:val="Subttulo"/>
+        <w:rPr>
+          <w:rFonts w:cstheme="minorHAnsi"/>
+          <w:lang w:val="en-US"/>
+        </w:rPr>
+      </w:pPr>
+    </w:p>
+    <w:p>
+      <w:pPr>
+        <w:pStyle w:val="Ttulo2"/>
         <w:rPr>
           <w:b/>
           <w:lang w:val="es-ES"/>
@@ -160,7 +160,7 @@
     </w:p>
     <w:p>
       <w:pPr>
-        <w:pStyle w:val="Heading2"/>
+        <w:pStyle w:val="Ttulo2"/>
         <w:rPr>
           <w:b/>
           <w:lang w:val="es-ES"/>
@@ -192,14 +192,14 @@
     <w:p>
       <w:pPr>
         <w:rPr>
-          <w:rStyle w:val="Hyperlink"/>
-          <w:rFonts w:cstheme="minorHAnsi"/>
-          <w:lang w:val="es-ES"/>
-        </w:rPr>
-      </w:pPr>
-      <w:r>
-        <w:rPr>
-          <w:rStyle w:val="Hyperlink"/>
+          <w:rStyle w:val="Hipervnculo"/>
+          <w:rFonts w:cstheme="minorHAnsi"/>
+          <w:lang w:val="es-ES"/>
+        </w:rPr>
+      </w:pPr>
+      <w:r>
+        <w:rPr>
+          <w:rStyle w:val="Hipervnculo"/>
           <w:rFonts w:cstheme="minorHAnsi"/>
           <w:lang w:val="es-ES"/>
         </w:rPr>
@@ -207,7 +207,7 @@
       </w:r>
       <w:r>
         <w:rPr>
-          <w:rStyle w:val="Hyperlink"/>
+          <w:rStyle w:val="Hipervnculo"/>
           <w:rFonts w:cstheme="minorHAnsi"/>
           <w:lang w:val="es-ES"/>
         </w:rPr>
@@ -1209,17 +1209,7 @@
           <w:szCs w:val="18"/>
           <w:lang w:val="es-ES" w:eastAsia="es-ES"/>
         </w:rPr>
-        <w:t>rgarcia@mail.com</w:t>
-      </w:r>
-      <w:r>
-        <w:rPr>
-          <w:rFonts w:ascii="Arial" w:eastAsia="Times New Roman" w:hAnsi="Arial" w:cs="Arial"/>
-          <w:color w:val="008000"/>
-          <w:sz w:val="18"/>
-          <w:szCs w:val="18"/>
-          <w:lang w:val="es-ES" w:eastAsia="es-ES"/>
-        </w:rPr>
-        <w:t xml:space="preserve"> </w:t>
+        <w:t xml:space="preserve">rgarcia@mail.com </w:t>
       </w:r>
       <w:r>
         <w:rPr>
@@ -1301,17 +1291,7 @@
           <w:szCs w:val="18"/>
           <w:lang w:val="es-ES" w:eastAsia="es-ES"/>
         </w:rPr>
-        <w:t>Raul</w:t>
-      </w:r>
-      <w:r>
-        <w:rPr>
-          <w:rFonts w:ascii="Arial" w:eastAsia="Times New Roman" w:hAnsi="Arial" w:cs="Arial"/>
-          <w:color w:val="008000"/>
-          <w:sz w:val="18"/>
-          <w:szCs w:val="18"/>
-          <w:lang w:val="es-ES" w:eastAsia="es-ES"/>
-        </w:rPr>
-        <w:t xml:space="preserve"> </w:t>
+        <w:t xml:space="preserve">Raul </w:t>
       </w:r>
       <w:r>
         <w:rPr>
@@ -1393,17 +1373,7 @@
           <w:szCs w:val="18"/>
           <w:lang w:val="es-ES" w:eastAsia="es-ES"/>
         </w:rPr>
-        <w:t>Garcia</w:t>
-      </w:r>
-      <w:r>
-        <w:rPr>
-          <w:rFonts w:ascii="Arial" w:eastAsia="Times New Roman" w:hAnsi="Arial" w:cs="Arial"/>
-          <w:color w:val="008000"/>
-          <w:sz w:val="18"/>
-          <w:szCs w:val="18"/>
-          <w:lang w:val="es-ES" w:eastAsia="es-ES"/>
-        </w:rPr>
-        <w:t xml:space="preserve"> </w:t>
+        <w:t xml:space="preserve">Garcia </w:t>
       </w:r>
       <w:r>
         <w:rPr>
@@ -1472,27 +1442,7 @@
           <w:szCs w:val="18"/>
           <w:lang w:val="es-ES" w:eastAsia="es-ES"/>
         </w:rPr>
-        <w:t>1</w:t>
-      </w:r>
-      <w:r>
-        <w:rPr>
-          <w:rFonts w:ascii="Arial" w:eastAsia="Times New Roman" w:hAnsi="Arial" w:cs="Arial"/>
-          <w:color w:val="008000"/>
-          <w:sz w:val="18"/>
-          <w:szCs w:val="18"/>
-          <w:lang w:val="es-ES" w:eastAsia="es-ES"/>
-        </w:rPr>
-        <w:t>1</w:t>
-      </w:r>
-      <w:r>
-        <w:rPr>
-          <w:rFonts w:ascii="Arial" w:eastAsia="Times New Roman" w:hAnsi="Arial" w:cs="Arial"/>
-          <w:color w:val="008000"/>
-          <w:sz w:val="18"/>
-          <w:szCs w:val="18"/>
-          <w:lang w:val="es-ES" w:eastAsia="es-ES"/>
-        </w:rPr>
-        <w:t>0</w:t>
+        <w:t>110</w:t>
       </w:r>
       <w:r>
         <w:rPr>
@@ -1553,7 +1503,7 @@
     </w:p>
     <w:p>
       <w:pPr>
-        <w:pStyle w:val="Heading2"/>
+        <w:pStyle w:val="Ttulo2"/>
         <w:rPr>
           <w:rFonts w:eastAsia="Times New Roman"/>
           <w:b/>
@@ -1587,7 +1537,7 @@
       <w:hyperlink r:id="rId5" w:history="1">
         <w:r>
           <w:rPr>
-            <w:rStyle w:val="Hyperlink"/>
+            <w:rStyle w:val="Hipervnculo"/>
             <w:rFonts w:cstheme="minorHAnsi"/>
             <w:lang w:val="es-ES"/>
           </w:rPr>
@@ -1662,7 +1612,7 @@
     </w:p>
     <w:p>
       <w:pPr>
-        <w:pStyle w:val="Subtitle"/>
+        <w:pStyle w:val="Subttulo"/>
         <w:rPr>
           <w:rFonts w:cstheme="minorHAnsi"/>
           <w:lang w:val="es-ES"/>
@@ -2412,7 +2362,7 @@
     </w:p>
     <w:p>
       <w:pPr>
-        <w:pStyle w:val="Heading2"/>
+        <w:pStyle w:val="Ttulo2"/>
         <w:rPr>
           <w:rFonts w:eastAsia="Times New Roman"/>
           <w:b/>
@@ -2454,7 +2404,7 @@
       </w:pPr>
       <w:r>
         <w:rPr>
-          <w:rStyle w:val="Hyperlink"/>
+          <w:rStyle w:val="Hipervnculo"/>
           <w:rFonts w:cstheme="minorHAnsi"/>
           <w:lang w:val="es-ES"/>
         </w:rPr>
@@ -2462,7 +2412,7 @@
       </w:r>
       <w:r>
         <w:rPr>
-          <w:rStyle w:val="Hyperlink"/>
+          <w:rStyle w:val="Hipervnculo"/>
           <w:rFonts w:cstheme="minorHAnsi"/>
           <w:lang w:val="es-ES"/>
         </w:rPr>
@@ -2470,7 +2420,7 @@
       </w:r>
       <w:r>
         <w:rPr>
-          <w:rStyle w:val="Hyperlink"/>
+          <w:rStyle w:val="Hipervnculo"/>
           <w:rFonts w:cstheme="minorHAnsi"/>
           <w:lang w:val="es-ES"/>
         </w:rPr>
@@ -3795,7 +3745,7 @@
     </w:p>
     <w:p>
       <w:pPr>
-        <w:pStyle w:val="Heading2"/>
+        <w:pStyle w:val="Ttulo2"/>
         <w:rPr>
           <w:rFonts w:eastAsia="Times New Roman"/>
           <w:b/>
@@ -3831,7 +3781,7 @@
     <w:p>
       <w:pPr>
         <w:rPr>
-          <w:rStyle w:val="Hyperlink"/>
+          <w:rStyle w:val="Hipervnculo"/>
           <w:rFonts w:cstheme="minorHAnsi"/>
           <w:lang w:val="es-ES"/>
         </w:rPr>
@@ -3839,7 +3789,7 @@
       <w:hyperlink r:id="rId6" w:history="1">
         <w:r>
           <w:rPr>
-            <w:rStyle w:val="Hyperlink"/>
+            <w:rStyle w:val="Hipervnculo"/>
             <w:rFonts w:cstheme="minorHAnsi"/>
             <w:lang w:val="es-ES"/>
           </w:rPr>
@@ -4517,6 +4467,135 @@
     </w:p>
     <w:p>
       <w:pPr>
+        <w:spacing w:before="100" w:beforeAutospacing="1" w:after="100" w:afterAutospacing="1" w:line="240" w:lineRule="auto"/>
+        <w:ind w:left="960"/>
+        <w:rPr>
+          <w:rFonts w:ascii="Arial" w:eastAsia="Times New Roman" w:hAnsi="Arial" w:cs="Arial"/>
+          <w:color w:val="000000"/>
+          <w:sz w:val="18"/>
+          <w:szCs w:val="18"/>
+          <w:lang w:val="es-ES" w:eastAsia="es-ES"/>
+        </w:rPr>
+      </w:pPr>
+      <w:r>
+        <w:rPr>
+          <w:rFonts w:ascii="Arial" w:eastAsia="Times New Roman" w:hAnsi="Arial" w:cs="Arial"/>
+          <w:color w:val="000000"/>
+          <w:sz w:val="18"/>
+          <w:szCs w:val="18"/>
+          <w:lang w:val="es-ES" w:eastAsia="es-ES"/>
+        </w:rPr>
+        <w:t>},</w:t>
+      </w:r>
+    </w:p>
+    <w:p>
+      <w:pPr>
+        <w:spacing w:after="0" w:line="240" w:lineRule="auto"/>
+        <w:rPr>
+          <w:rFonts w:ascii="Consolas" w:hAnsi="Consolas"/>
+        </w:rPr>
+      </w:pPr>
+    </w:p>
+    <w:p>
+      <w:pPr>
+        <w:rPr>
+          <w:rFonts w:cstheme="minorHAnsi"/>
+          <w:lang w:val="es-ES"/>
+        </w:rPr>
+      </w:pPr>
+    </w:p>
+    <w:p>
+      <w:pPr>
+        <w:rPr>
+          <w:b/>
+          <w:lang w:val="es-ES"/>
+        </w:rPr>
+      </w:pPr>
+      <w:r>
+        <w:rPr>
+          <w:b/>
+          <w:lang w:val="es-ES"/>
+        </w:rPr>
+        <w:t>Formato de Respuesta Ok:</w:t>
+      </w:r>
+    </w:p>
+    <w:p>
+      <w:pPr>
+        <w:rPr>
+          <w:b/>
+          <w:lang w:val="es-ES"/>
+        </w:rPr>
+      </w:pPr>
+    </w:p>
+    <w:p>
+      <w:pPr>
+        <w:rPr>
+          <w:rFonts w:cstheme="minorHAnsi"/>
+          <w:lang w:val="es-ES"/>
+        </w:rPr>
+      </w:pPr>
+      <w:r>
+        <w:rPr>
+          <w:rFonts w:cstheme="minorHAnsi"/>
+          <w:lang w:val="es-ES"/>
+        </w:rPr>
+        <w:t xml:space="preserve">Devuelve un JSON con el </w:t>
+      </w:r>
+      <w:r>
+        <w:rPr>
+          <w:rFonts w:cstheme="minorHAnsi"/>
+          <w:lang w:val="es-ES"/>
+        </w:rPr>
+        <w:t>alumno</w:t>
+      </w:r>
+      <w:r>
+        <w:rPr>
+          <w:rFonts w:cstheme="minorHAnsi"/>
+          <w:lang w:val="es-ES"/>
+        </w:rPr>
+        <w:t xml:space="preserve"> modificado</w:t>
+      </w:r>
+    </w:p>
+    <w:p>
+      <w:pPr>
+        <w:numPr>
+          <w:ilvl w:val="0"/>
+          <w:numId w:val="1"/>
+        </w:numPr>
+        <w:spacing w:before="100" w:beforeAutospacing="1" w:after="100" w:afterAutospacing="1" w:line="240" w:lineRule="auto"/>
+        <w:ind w:left="480"/>
+        <w:rPr>
+          <w:rFonts w:ascii="Arial" w:eastAsia="Times New Roman" w:hAnsi="Arial" w:cs="Arial"/>
+          <w:color w:val="000000"/>
+          <w:sz w:val="18"/>
+          <w:szCs w:val="18"/>
+          <w:lang w:val="es-ES" w:eastAsia="es-ES"/>
+        </w:rPr>
+      </w:pPr>
+      <w:r>
+        <w:rPr>
+          <w:rFonts w:ascii="Arial" w:eastAsia="Times New Roman" w:hAnsi="Arial" w:cs="Arial"/>
+          <w:color w:val="000000"/>
+          <w:sz w:val="18"/>
+          <w:szCs w:val="18"/>
+          <w:lang w:eastAsia="es-AR"/>
+        </w:rPr>
+        <w:lastRenderedPageBreak/>
+        <w:t>    </w:t>
+      </w:r>
+      <w:r>
+        <w:rPr>
+          <w:rFonts w:ascii="Arial" w:eastAsia="Times New Roman" w:hAnsi="Arial" w:cs="Arial"/>
+          <w:color w:val="000000"/>
+          <w:sz w:val="18"/>
+          <w:szCs w:val="18"/>
+          <w:lang w:val="es-ES" w:eastAsia="es-ES"/>
+        </w:rPr>
+        <w:t>{</w:t>
+      </w:r>
+    </w:p>
+    <w:p>
+      <w:pPr>
         <w:numPr>
           <w:ilvl w:val="1"/>
           <w:numId w:val="1"/>
@@ -4541,27 +4620,445 @@
           <w:szCs w:val="18"/>
           <w:lang w:val="es-ES" w:eastAsia="es-ES"/>
         </w:rPr>
-        <w:t>idCurso</w:t>
-      </w:r>
-      <w:r>
-        <w:rPr>
-          <w:rFonts w:ascii="Arial" w:eastAsia="Times New Roman" w:hAnsi="Arial" w:cs="Arial"/>
-          <w:color w:val="000000"/>
-          <w:sz w:val="18"/>
-          <w:szCs w:val="18"/>
-          <w:lang w:val="es-ES" w:eastAsia="es-ES"/>
-        </w:rPr>
-        <w:t xml:space="preserve">: </w:t>
-      </w:r>
-      <w:r>
-        <w:rPr>
-          <w:rFonts w:ascii="Arial" w:eastAsia="Times New Roman" w:hAnsi="Arial" w:cs="Arial"/>
-          <w:color w:val="008000"/>
-          <w:sz w:val="18"/>
-          <w:szCs w:val="18"/>
-          <w:lang w:val="es-ES" w:eastAsia="es-ES"/>
-        </w:rPr>
-        <w:t>100</w:t>
+        <w:t>dni</w:t>
+      </w:r>
+      <w:r>
+        <w:rPr>
+          <w:rFonts w:ascii="Arial" w:eastAsia="Times New Roman" w:hAnsi="Arial" w:cs="Arial"/>
+          <w:color w:val="000000"/>
+          <w:sz w:val="18"/>
+          <w:szCs w:val="18"/>
+          <w:lang w:val="es-ES" w:eastAsia="es-ES"/>
+        </w:rPr>
+        <w:t>: </w:t>
+      </w:r>
+      <w:r>
+        <w:rPr>
+          <w:rFonts w:ascii="Arial" w:eastAsia="Times New Roman" w:hAnsi="Arial" w:cs="Arial"/>
+          <w:color w:val="0000FF"/>
+          <w:sz w:val="18"/>
+          <w:szCs w:val="18"/>
+          <w:lang w:val="es-ES" w:eastAsia="es-ES"/>
+        </w:rPr>
+        <w:t>31000125</w:t>
+      </w:r>
+      <w:r>
+        <w:rPr>
+          <w:rFonts w:ascii="Arial" w:eastAsia="Times New Roman" w:hAnsi="Arial" w:cs="Arial"/>
+          <w:color w:val="000000"/>
+          <w:sz w:val="18"/>
+          <w:szCs w:val="18"/>
+          <w:lang w:val="es-ES" w:eastAsia="es-ES"/>
+        </w:rPr>
+        <w:t>,</w:t>
+      </w:r>
+    </w:p>
+    <w:p>
+      <w:pPr>
+        <w:numPr>
+          <w:ilvl w:val="1"/>
+          <w:numId w:val="1"/>
+        </w:numPr>
+        <w:spacing w:before="100" w:beforeAutospacing="1" w:after="100" w:afterAutospacing="1" w:line="240" w:lineRule="auto"/>
+        <w:ind w:left="960"/>
+        <w:rPr>
+          <w:rFonts w:ascii="Arial" w:eastAsia="Times New Roman" w:hAnsi="Arial" w:cs="Arial"/>
+          <w:color w:val="000000"/>
+          <w:sz w:val="18"/>
+          <w:szCs w:val="18"/>
+          <w:lang w:val="es-ES" w:eastAsia="es-ES"/>
+        </w:rPr>
+      </w:pPr>
+      <w:r>
+        <w:rPr>
+          <w:rFonts w:ascii="Arial" w:eastAsia="Times New Roman" w:hAnsi="Arial" w:cs="Arial"/>
+          <w:b/>
+          <w:bCs/>
+          <w:color w:val="000000"/>
+          <w:sz w:val="18"/>
+          <w:szCs w:val="18"/>
+          <w:lang w:val="es-ES" w:eastAsia="es-ES"/>
+        </w:rPr>
+        <w:t>direccion</w:t>
+      </w:r>
+      <w:r>
+        <w:rPr>
+          <w:rFonts w:ascii="Arial" w:eastAsia="Times New Roman" w:hAnsi="Arial" w:cs="Arial"/>
+          <w:color w:val="000000"/>
+          <w:sz w:val="18"/>
+          <w:szCs w:val="18"/>
+          <w:lang w:val="es-ES" w:eastAsia="es-ES"/>
+        </w:rPr>
+        <w:t>: </w:t>
+      </w:r>
+      <w:r>
+        <w:rPr>
+          <w:rFonts w:ascii="Arial" w:eastAsia="Times New Roman" w:hAnsi="Arial" w:cs="Arial"/>
+          <w:color w:val="008000"/>
+          <w:sz w:val="18"/>
+          <w:szCs w:val="18"/>
+          <w:lang w:val="es-ES" w:eastAsia="es-ES"/>
+        </w:rPr>
+        <w:t>"</w:t>
+      </w:r>
+      <w:r>
+        <w:rPr>
+          <w:rFonts w:ascii="Arial" w:eastAsia="Times New Roman" w:hAnsi="Arial" w:cs="Arial"/>
+          <w:color w:val="008000"/>
+          <w:sz w:val="18"/>
+          <w:szCs w:val="18"/>
+          <w:lang w:val="es-ES" w:eastAsia="es-ES"/>
+        </w:rPr>
+        <w:t>Diaz Velez 1234</w:t>
+      </w:r>
+      <w:r>
+        <w:rPr>
+          <w:rFonts w:ascii="Arial" w:eastAsia="Times New Roman" w:hAnsi="Arial" w:cs="Arial"/>
+          <w:color w:val="008000"/>
+          <w:sz w:val="18"/>
+          <w:szCs w:val="18"/>
+          <w:lang w:val="es-ES" w:eastAsia="es-ES"/>
+        </w:rPr>
+        <w:t>"</w:t>
+      </w:r>
+      <w:r>
+        <w:rPr>
+          <w:rFonts w:ascii="Arial" w:eastAsia="Times New Roman" w:hAnsi="Arial" w:cs="Arial"/>
+          <w:color w:val="000000"/>
+          <w:sz w:val="18"/>
+          <w:szCs w:val="18"/>
+          <w:lang w:val="es-ES" w:eastAsia="es-ES"/>
+        </w:rPr>
+        <w:t>,</w:t>
+      </w:r>
+    </w:p>
+    <w:p>
+      <w:pPr>
+        <w:numPr>
+          <w:ilvl w:val="1"/>
+          <w:numId w:val="1"/>
+        </w:numPr>
+        <w:spacing w:before="100" w:beforeAutospacing="1" w:after="100" w:afterAutospacing="1" w:line="240" w:lineRule="auto"/>
+        <w:ind w:left="960"/>
+        <w:rPr>
+          <w:rFonts w:ascii="Arial" w:eastAsia="Times New Roman" w:hAnsi="Arial" w:cs="Arial"/>
+          <w:color w:val="000000"/>
+          <w:sz w:val="18"/>
+          <w:szCs w:val="18"/>
+          <w:lang w:val="es-ES" w:eastAsia="es-ES"/>
+        </w:rPr>
+      </w:pPr>
+      <w:r>
+        <w:rPr>
+          <w:rFonts w:ascii="Arial" w:eastAsia="Times New Roman" w:hAnsi="Arial" w:cs="Arial"/>
+          <w:b/>
+          <w:bCs/>
+          <w:color w:val="000000"/>
+          <w:sz w:val="18"/>
+          <w:szCs w:val="18"/>
+          <w:lang w:val="es-ES" w:eastAsia="es-ES"/>
+        </w:rPr>
+        <w:t>telefono</w:t>
+      </w:r>
+      <w:r>
+        <w:rPr>
+          <w:rFonts w:ascii="Arial" w:eastAsia="Times New Roman" w:hAnsi="Arial" w:cs="Arial"/>
+          <w:color w:val="000000"/>
+          <w:sz w:val="18"/>
+          <w:szCs w:val="18"/>
+          <w:lang w:val="es-ES" w:eastAsia="es-ES"/>
+        </w:rPr>
+        <w:t>: </w:t>
+      </w:r>
+      <w:r>
+        <w:rPr>
+          <w:rFonts w:ascii="Arial" w:eastAsia="Times New Roman" w:hAnsi="Arial" w:cs="Arial"/>
+          <w:color w:val="008000"/>
+          <w:sz w:val="18"/>
+          <w:szCs w:val="18"/>
+          <w:lang w:val="es-ES" w:eastAsia="es-ES"/>
+        </w:rPr>
+        <w:t>"</w:t>
+      </w:r>
+      <w:r>
+        <w:rPr>
+          <w:rFonts w:ascii="Arial" w:eastAsia="Times New Roman" w:hAnsi="Arial" w:cs="Arial"/>
+          <w:color w:val="008000"/>
+          <w:sz w:val="18"/>
+          <w:szCs w:val="18"/>
+          <w:lang w:val="es-ES" w:eastAsia="es-ES"/>
+        </w:rPr>
+        <w:t>1122223333</w:t>
+      </w:r>
+      <w:r>
+        <w:rPr>
+          <w:rFonts w:ascii="Arial" w:eastAsia="Times New Roman" w:hAnsi="Arial" w:cs="Arial"/>
+          <w:color w:val="008000"/>
+          <w:sz w:val="18"/>
+          <w:szCs w:val="18"/>
+          <w:lang w:val="es-ES" w:eastAsia="es-ES"/>
+        </w:rPr>
+        <w:t>"</w:t>
+      </w:r>
+      <w:r>
+        <w:rPr>
+          <w:rFonts w:ascii="Arial" w:eastAsia="Times New Roman" w:hAnsi="Arial" w:cs="Arial"/>
+          <w:color w:val="000000"/>
+          <w:sz w:val="18"/>
+          <w:szCs w:val="18"/>
+          <w:lang w:val="es-ES" w:eastAsia="es-ES"/>
+        </w:rPr>
+        <w:t>,</w:t>
+      </w:r>
+    </w:p>
+    <w:p>
+      <w:pPr>
+        <w:numPr>
+          <w:ilvl w:val="1"/>
+          <w:numId w:val="1"/>
+        </w:numPr>
+        <w:spacing w:before="100" w:beforeAutospacing="1" w:after="100" w:afterAutospacing="1" w:line="240" w:lineRule="auto"/>
+        <w:ind w:left="960"/>
+        <w:rPr>
+          <w:rFonts w:ascii="Arial" w:eastAsia="Times New Roman" w:hAnsi="Arial" w:cs="Arial"/>
+          <w:color w:val="000000"/>
+          <w:sz w:val="18"/>
+          <w:szCs w:val="18"/>
+          <w:lang w:val="es-ES" w:eastAsia="es-ES"/>
+        </w:rPr>
+      </w:pPr>
+      <w:r>
+        <w:rPr>
+          <w:rFonts w:ascii="Arial" w:eastAsia="Times New Roman" w:hAnsi="Arial" w:cs="Arial"/>
+          <w:b/>
+          <w:bCs/>
+          <w:color w:val="000000"/>
+          <w:sz w:val="18"/>
+          <w:szCs w:val="18"/>
+          <w:lang w:val="es-ES" w:eastAsia="es-ES"/>
+        </w:rPr>
+        <w:t>email</w:t>
+      </w:r>
+      <w:r>
+        <w:rPr>
+          <w:rFonts w:ascii="Arial" w:eastAsia="Times New Roman" w:hAnsi="Arial" w:cs="Arial"/>
+          <w:color w:val="000000"/>
+          <w:sz w:val="18"/>
+          <w:szCs w:val="18"/>
+          <w:lang w:val="es-ES" w:eastAsia="es-ES"/>
+        </w:rPr>
+        <w:t>: </w:t>
+      </w:r>
+      <w:r>
+        <w:rPr>
+          <w:rFonts w:ascii="Arial" w:eastAsia="Times New Roman" w:hAnsi="Arial" w:cs="Arial"/>
+          <w:color w:val="008000"/>
+          <w:sz w:val="18"/>
+          <w:szCs w:val="18"/>
+          <w:lang w:val="es-ES" w:eastAsia="es-ES"/>
+        </w:rPr>
+        <w:t>"</w:t>
+      </w:r>
+      <w:r>
+        <w:t xml:space="preserve"> </w:t>
+      </w:r>
+      <w:r>
+        <w:rPr>
+          <w:rFonts w:ascii="Arial" w:eastAsia="Times New Roman" w:hAnsi="Arial" w:cs="Arial"/>
+          <w:color w:val="008000"/>
+          <w:sz w:val="18"/>
+          <w:szCs w:val="18"/>
+          <w:lang w:val="es-ES" w:eastAsia="es-ES"/>
+        </w:rPr>
+        <w:t>jcastro@mail.</w:t>
+      </w:r>
+      <w:r>
+        <w:rPr>
+          <w:rFonts w:ascii="Arial" w:eastAsia="Times New Roman" w:hAnsi="Arial" w:cs="Arial"/>
+          <w:color w:val="008000"/>
+          <w:sz w:val="18"/>
+          <w:szCs w:val="18"/>
+          <w:lang w:val="es-ES" w:eastAsia="es-ES"/>
+        </w:rPr>
+        <w:t>net</w:t>
+      </w:r>
+      <w:r>
+        <w:rPr>
+          <w:rFonts w:ascii="Arial" w:eastAsia="Times New Roman" w:hAnsi="Arial" w:cs="Arial"/>
+          <w:color w:val="008000"/>
+          <w:sz w:val="18"/>
+          <w:szCs w:val="18"/>
+          <w:lang w:val="es-ES" w:eastAsia="es-ES"/>
+        </w:rPr>
+        <w:t xml:space="preserve"> </w:t>
+      </w:r>
+      <w:r>
+        <w:rPr>
+          <w:rFonts w:ascii="Arial" w:eastAsia="Times New Roman" w:hAnsi="Arial" w:cs="Arial"/>
+          <w:color w:val="008000"/>
+          <w:sz w:val="18"/>
+          <w:szCs w:val="18"/>
+          <w:lang w:val="es-ES" w:eastAsia="es-ES"/>
+        </w:rPr>
+        <w:t>"</w:t>
+      </w:r>
+      <w:r>
+        <w:rPr>
+          <w:rFonts w:ascii="Arial" w:eastAsia="Times New Roman" w:hAnsi="Arial" w:cs="Arial"/>
+          <w:color w:val="000000"/>
+          <w:sz w:val="18"/>
+          <w:szCs w:val="18"/>
+          <w:lang w:val="es-ES" w:eastAsia="es-ES"/>
+        </w:rPr>
+        <w:t>,</w:t>
+      </w:r>
+    </w:p>
+    <w:p>
+      <w:pPr>
+        <w:numPr>
+          <w:ilvl w:val="1"/>
+          <w:numId w:val="1"/>
+        </w:numPr>
+        <w:spacing w:before="100" w:beforeAutospacing="1" w:after="100" w:afterAutospacing="1" w:line="240" w:lineRule="auto"/>
+        <w:ind w:left="960"/>
+        <w:rPr>
+          <w:rFonts w:ascii="Arial" w:eastAsia="Times New Roman" w:hAnsi="Arial" w:cs="Arial"/>
+          <w:color w:val="000000"/>
+          <w:sz w:val="18"/>
+          <w:szCs w:val="18"/>
+          <w:lang w:val="es-ES" w:eastAsia="es-ES"/>
+        </w:rPr>
+      </w:pPr>
+      <w:r>
+        <w:rPr>
+          <w:rFonts w:ascii="Arial" w:eastAsia="Times New Roman" w:hAnsi="Arial" w:cs="Arial"/>
+          <w:b/>
+          <w:bCs/>
+          <w:color w:val="000000"/>
+          <w:sz w:val="18"/>
+          <w:szCs w:val="18"/>
+          <w:lang w:val="es-ES" w:eastAsia="es-ES"/>
+        </w:rPr>
+        <w:t>nombre</w:t>
+      </w:r>
+      <w:r>
+        <w:rPr>
+          <w:rFonts w:ascii="Arial" w:eastAsia="Times New Roman" w:hAnsi="Arial" w:cs="Arial"/>
+          <w:color w:val="000000"/>
+          <w:sz w:val="18"/>
+          <w:szCs w:val="18"/>
+          <w:lang w:val="es-ES" w:eastAsia="es-ES"/>
+        </w:rPr>
+        <w:t>: </w:t>
+      </w:r>
+      <w:r>
+        <w:rPr>
+          <w:rFonts w:ascii="Arial" w:eastAsia="Times New Roman" w:hAnsi="Arial" w:cs="Arial"/>
+          <w:color w:val="008000"/>
+          <w:sz w:val="18"/>
+          <w:szCs w:val="18"/>
+          <w:lang w:val="es-ES" w:eastAsia="es-ES"/>
+        </w:rPr>
+        <w:t>"</w:t>
+      </w:r>
+      <w:r>
+        <w:rPr>
+          <w:rFonts w:ascii="Arial" w:eastAsia="Times New Roman" w:hAnsi="Arial" w:cs="Arial"/>
+          <w:color w:val="008000"/>
+          <w:sz w:val="18"/>
+          <w:szCs w:val="18"/>
+          <w:lang w:val="es-ES" w:eastAsia="es-ES"/>
+        </w:rPr>
+        <w:t>Juan</w:t>
+      </w:r>
+      <w:r>
+        <w:rPr>
+          <w:rFonts w:ascii="Arial" w:eastAsia="Times New Roman" w:hAnsi="Arial" w:cs="Arial"/>
+          <w:color w:val="008000"/>
+          <w:sz w:val="18"/>
+          <w:szCs w:val="18"/>
+          <w:lang w:val="es-ES" w:eastAsia="es-ES"/>
+        </w:rPr>
+        <w:t>"</w:t>
+      </w:r>
+      <w:r>
+        <w:rPr>
+          <w:rFonts w:ascii="Arial" w:eastAsia="Times New Roman" w:hAnsi="Arial" w:cs="Arial"/>
+          <w:color w:val="000000"/>
+          <w:sz w:val="18"/>
+          <w:szCs w:val="18"/>
+          <w:lang w:val="es-ES" w:eastAsia="es-ES"/>
+        </w:rPr>
+        <w:t>,</w:t>
+      </w:r>
+    </w:p>
+    <w:p>
+      <w:pPr>
+        <w:numPr>
+          <w:ilvl w:val="1"/>
+          <w:numId w:val="1"/>
+        </w:numPr>
+        <w:spacing w:before="100" w:beforeAutospacing="1" w:after="100" w:afterAutospacing="1" w:line="240" w:lineRule="auto"/>
+        <w:ind w:left="960"/>
+        <w:rPr>
+          <w:rFonts w:ascii="Arial" w:eastAsia="Times New Roman" w:hAnsi="Arial" w:cs="Arial"/>
+          <w:color w:val="000000"/>
+          <w:sz w:val="18"/>
+          <w:szCs w:val="18"/>
+          <w:lang w:val="es-ES" w:eastAsia="es-ES"/>
+        </w:rPr>
+      </w:pPr>
+      <w:r>
+        <w:rPr>
+          <w:rFonts w:ascii="Arial" w:eastAsia="Times New Roman" w:hAnsi="Arial" w:cs="Arial"/>
+          <w:b/>
+          <w:bCs/>
+          <w:color w:val="000000"/>
+          <w:sz w:val="18"/>
+          <w:szCs w:val="18"/>
+          <w:lang w:val="es-ES" w:eastAsia="es-ES"/>
+        </w:rPr>
+        <w:t>apellido</w:t>
+      </w:r>
+      <w:r>
+        <w:rPr>
+          <w:rFonts w:ascii="Arial" w:eastAsia="Times New Roman" w:hAnsi="Arial" w:cs="Arial"/>
+          <w:color w:val="000000"/>
+          <w:sz w:val="18"/>
+          <w:szCs w:val="18"/>
+          <w:lang w:val="es-ES" w:eastAsia="es-ES"/>
+        </w:rPr>
+        <w:t>: </w:t>
+      </w:r>
+      <w:r>
+        <w:rPr>
+          <w:rFonts w:ascii="Arial" w:eastAsia="Times New Roman" w:hAnsi="Arial" w:cs="Arial"/>
+          <w:color w:val="008000"/>
+          <w:sz w:val="18"/>
+          <w:szCs w:val="18"/>
+          <w:lang w:val="es-ES" w:eastAsia="es-ES"/>
+        </w:rPr>
+        <w:t>"</w:t>
+      </w:r>
+      <w:r>
+        <w:rPr>
+          <w:rFonts w:ascii="Arial" w:eastAsia="Times New Roman" w:hAnsi="Arial" w:cs="Arial"/>
+          <w:color w:val="008000"/>
+          <w:sz w:val="18"/>
+          <w:szCs w:val="18"/>
+          <w:lang w:val="es-ES" w:eastAsia="es-ES"/>
+        </w:rPr>
+        <w:t>Castro</w:t>
+      </w:r>
+      <w:r>
+        <w:rPr>
+          <w:rFonts w:ascii="Arial" w:eastAsia="Times New Roman" w:hAnsi="Arial" w:cs="Arial"/>
+          <w:color w:val="008000"/>
+          <w:sz w:val="18"/>
+          <w:szCs w:val="18"/>
+          <w:lang w:val="es-ES" w:eastAsia="es-ES"/>
+        </w:rPr>
+        <w:t>"</w:t>
       </w:r>
       <w:r>
         <w:rPr>
@@ -4599,68 +5096,506 @@
     </w:p>
     <w:p>
       <w:pPr>
-        <w:spacing w:after="0" w:line="240" w:lineRule="auto"/>
-        <w:rPr>
-          <w:rFonts w:ascii="Consolas" w:hAnsi="Consolas"/>
-        </w:rPr>
-      </w:pPr>
-    </w:p>
-    <w:p>
-      <w:pPr>
-        <w:rPr>
-          <w:rFonts w:cstheme="minorHAnsi"/>
-          <w:lang w:val="es-ES"/>
-        </w:rPr>
-      </w:pPr>
-    </w:p>
-    <w:p>
-      <w:pPr>
-        <w:rPr>
-          <w:b/>
-          <w:lang w:val="es-ES"/>
-        </w:rPr>
-      </w:pPr>
-      <w:r>
-        <w:rPr>
-          <w:b/>
-          <w:lang w:val="es-ES"/>
-        </w:rPr>
-        <w:t>Formato de Respuesta Ok:</w:t>
-      </w:r>
-    </w:p>
-    <w:p>
-      <w:pPr>
-        <w:rPr>
-          <w:b/>
-          <w:lang w:val="es-ES"/>
-        </w:rPr>
-      </w:pPr>
-    </w:p>
-    <w:p>
-      <w:pPr>
-        <w:rPr>
-          <w:rFonts w:cstheme="minorHAnsi"/>
-          <w:lang w:val="es-ES"/>
-        </w:rPr>
-      </w:pPr>
-      <w:r>
-        <w:rPr>
-          <w:rFonts w:cstheme="minorHAnsi"/>
-          <w:lang w:val="es-ES"/>
-        </w:rPr>
-        <w:t xml:space="preserve">Devuelve un JSON con el </w:t>
-      </w:r>
-      <w:r>
-        <w:rPr>
-          <w:rFonts w:cstheme="minorHAnsi"/>
+        <w:rPr>
+          <w:rFonts w:cstheme="minorHAnsi"/>
+          <w:b/>
+          <w:lang w:val="es-ES"/>
+        </w:rPr>
+      </w:pPr>
+      <w:r>
+        <w:rPr>
+          <w:rFonts w:cstheme="minorHAnsi"/>
+          <w:b/>
+          <w:lang w:val="es-ES"/>
+        </w:rPr>
+        <w:t xml:space="preserve">Formato de Respuesta </w:t>
+      </w:r>
+      <w:r>
+        <w:rPr>
+          <w:rFonts w:cstheme="minorHAnsi"/>
+          <w:b/>
+          <w:lang w:val="es-ES"/>
+        </w:rPr>
+        <w:t>cuando hay error</w:t>
+      </w:r>
+      <w:r>
+        <w:rPr>
+          <w:rFonts w:cstheme="minorHAnsi"/>
+          <w:b/>
+          <w:lang w:val="es-ES"/>
+        </w:rPr>
+        <w:t>:</w:t>
+      </w:r>
+    </w:p>
+    <w:p>
+      <w:pPr>
+        <w:rPr>
+          <w:rFonts w:cstheme="minorHAnsi"/>
+          <w:lang w:val="es-ES"/>
+        </w:rPr>
+      </w:pPr>
+    </w:p>
+    <w:p>
+      <w:pPr>
+        <w:rPr>
+          <w:rFonts w:ascii="Consolas" w:hAnsi="Consolas"/>
+        </w:rPr>
+      </w:pPr>
+      <w:r>
+        <w:rPr>
+          <w:rFonts w:ascii="Consolas" w:hAnsi="Consolas"/>
+        </w:rPr>
+        <w:t>{</w:t>
+      </w:r>
+    </w:p>
+    <w:p>
+      <w:pPr>
+        <w:rPr>
+          <w:rFonts w:ascii="Consolas" w:hAnsi="Consolas"/>
+        </w:rPr>
+      </w:pPr>
+      <w:r>
+        <w:rPr>
+          <w:rFonts w:ascii="Consolas" w:hAnsi="Consolas"/>
+        </w:rPr>
+        <w:t xml:space="preserve">  estado: 400,</w:t>
+      </w:r>
+    </w:p>
+    <w:p>
+      <w:pPr>
+        <w:rPr>
+          <w:rFonts w:ascii="Consolas" w:hAnsi="Consolas"/>
+        </w:rPr>
+      </w:pPr>
+      <w:r>
+        <w:rPr>
+          <w:rFonts w:ascii="Consolas" w:hAnsi="Consolas"/>
+        </w:rPr>
+        <w:t xml:space="preserve">  descripcion: 'Error al agregar curso al alumno',</w:t>
+      </w:r>
+    </w:p>
+    <w:p>
+      <w:pPr>
+        <w:rPr>
+          <w:rFonts w:ascii="Consolas" w:hAnsi="Consolas"/>
+        </w:rPr>
+      </w:pPr>
+      <w:r>
+        <w:rPr>
+          <w:rFonts w:ascii="Consolas" w:hAnsi="Consolas"/>
+        </w:rPr>
+        <w:t xml:space="preserve">  detalles: {</w:t>
+      </w:r>
+    </w:p>
+    <w:p>
+      <w:pPr>
+        <w:rPr>
+          <w:rFonts w:ascii="Consolas" w:hAnsi="Consolas"/>
+        </w:rPr>
+      </w:pPr>
+      <w:r>
+        <w:rPr>
+          <w:rFonts w:ascii="Consolas" w:hAnsi="Consolas"/>
+        </w:rPr>
+        <w:t xml:space="preserve">    estado: 500,</w:t>
+      </w:r>
+    </w:p>
+    <w:p>
+      <w:pPr>
+        <w:rPr>
+          <w:rFonts w:ascii="Consolas" w:hAnsi="Consolas"/>
+        </w:rPr>
+      </w:pPr>
+      <w:r>
+        <w:rPr>
+          <w:rFonts w:ascii="Consolas" w:hAnsi="Consolas"/>
+        </w:rPr>
+        <w:t xml:space="preserve">    descripcion: 'Error al buscar el alumno',</w:t>
+      </w:r>
+    </w:p>
+    <w:p>
+      <w:pPr>
+        <w:rPr>
+          <w:rFonts w:ascii="Consolas" w:hAnsi="Consolas"/>
+        </w:rPr>
+      </w:pPr>
+      <w:r>
+        <w:rPr>
+          <w:rFonts w:ascii="Consolas" w:hAnsi="Consolas"/>
+        </w:rPr>
+        <w:t xml:space="preserve">    detalles: {</w:t>
+      </w:r>
+    </w:p>
+    <w:p>
+      <w:pPr>
+        <w:rPr>
+          <w:rFonts w:ascii="Consolas" w:hAnsi="Consolas"/>
+        </w:rPr>
+      </w:pPr>
+      <w:r>
+        <w:rPr>
+          <w:rFonts w:ascii="Consolas" w:hAnsi="Consolas"/>
+        </w:rPr>
+        <w:t xml:space="preserve">      estado: 404,</w:t>
+      </w:r>
+    </w:p>
+    <w:p>
+      <w:pPr>
+        <w:rPr>
+          <w:rFonts w:ascii="Consolas" w:hAnsi="Consolas"/>
+        </w:rPr>
+      </w:pPr>
+      <w:r>
+        <w:rPr>
+          <w:rFonts w:ascii="Consolas" w:hAnsi="Consolas"/>
+        </w:rPr>
+        <w:t xml:space="preserve">      descripcion: 'No hay ningún alumno con el dni informado'</w:t>
+      </w:r>
+    </w:p>
+    <w:p>
+      <w:pPr>
+        <w:rPr>
+          <w:rFonts w:ascii="Consolas" w:hAnsi="Consolas"/>
+        </w:rPr>
+      </w:pPr>
+      <w:r>
+        <w:rPr>
+          <w:rFonts w:ascii="Consolas" w:hAnsi="Consolas"/>
+        </w:rPr>
+        <w:t xml:space="preserve">    }</w:t>
+      </w:r>
+    </w:p>
+    <w:p>
+      <w:pPr>
+        <w:rPr>
+          <w:rFonts w:ascii="Consolas" w:hAnsi="Consolas"/>
+        </w:rPr>
+      </w:pPr>
+      <w:r>
+        <w:rPr>
+          <w:rFonts w:ascii="Consolas" w:hAnsi="Consolas"/>
+        </w:rPr>
+        <w:t xml:space="preserve">  }</w:t>
+      </w:r>
+    </w:p>
+    <w:p>
+      <w:pPr>
+        <w:rPr>
+          <w:rFonts w:cstheme="minorHAnsi"/>
+          <w:lang w:val="es-ES"/>
+        </w:rPr>
+      </w:pPr>
+      <w:r>
+        <w:rPr>
+          <w:rFonts w:ascii="Consolas" w:hAnsi="Consolas"/>
+        </w:rPr>
+        <w:t>}</w:t>
+      </w:r>
+    </w:p>
+    <w:p>
+      <w:pPr>
+        <w:pStyle w:val="Ttulo2"/>
+        <w:rPr>
+          <w:rFonts w:asciiTheme="minorHAnsi" w:hAnsiTheme="minorHAnsi"/>
+          <w:b/>
+          <w:sz w:val="22"/>
+          <w:szCs w:val="22"/>
+          <w:lang w:val="es-ES"/>
+        </w:rPr>
+      </w:pPr>
+      <w:r>
+        <w:rPr>
+          <w:b/>
+          <w:lang w:val="es-ES"/>
+        </w:rPr>
+        <w:t xml:space="preserve">PUT (Asignar curso a </w:t>
+      </w:r>
+      <w:r>
+        <w:rPr>
+          <w:b/>
           <w:lang w:val="es-ES"/>
         </w:rPr>
         <w:t>alumno</w:t>
       </w:r>
       <w:r>
         <w:rPr>
-          <w:rFonts w:cstheme="minorHAnsi"/>
-          <w:lang w:val="es-ES"/>
+          <w:b/>
+          <w:lang w:val="es-ES"/>
+        </w:rPr>
+        <w:t>)</w:t>
+      </w:r>
+    </w:p>
+    <w:p>
+      <w:pPr>
+        <w:rPr>
+          <w:rFonts w:cstheme="minorHAnsi"/>
+          <w:lang w:val="es-ES"/>
+        </w:rPr>
+      </w:pPr>
+    </w:p>
+    <w:p>
+      <w:pPr>
+        <w:rPr>
+          <w:rStyle w:val="Hipervnculo"/>
+          <w:rFonts w:cstheme="minorHAnsi"/>
+          <w:lang w:val="es-ES"/>
+        </w:rPr>
+      </w:pPr>
+      <w:hyperlink r:id="rId7" w:history="1">
+        <w:r>
+          <w:rPr>
+            <w:rStyle w:val="Hipervnculo"/>
+            <w:rFonts w:cstheme="minorHAnsi"/>
+            <w:lang w:val="es-ES"/>
+          </w:rPr>
+          <w:t>Http://localhost:8080/api/alumnos</w:t>
+        </w:r>
+      </w:hyperlink>
+      <w:r>
+        <w:rPr>
+          <w:rStyle w:val="Hipervnculo"/>
+          <w:rFonts w:cstheme="minorHAnsi"/>
+          <w:lang w:val="es-ES"/>
+        </w:rPr>
+        <w:t>/</w:t>
+      </w:r>
+      <w:r>
+        <w:rPr>
+          <w:rStyle w:val="Hipervnculo"/>
+          <w:rFonts w:cstheme="minorHAnsi"/>
+          <w:lang w:val="es-ES"/>
+        </w:rPr>
+        <w:t>cursoAlumno</w:t>
+      </w:r>
+      <w:r>
+        <w:rPr>
+          <w:rStyle w:val="Hipervnculo"/>
+          <w:rFonts w:cstheme="minorHAnsi"/>
+          <w:lang w:val="es-ES"/>
+        </w:rPr>
+        <w:t>/</w:t>
+      </w:r>
+      <w:r>
+        <w:rPr>
+          <w:rStyle w:val="Hipervnculo"/>
+          <w:rFonts w:cstheme="minorHAnsi"/>
+          <w:lang w:val="es-ES"/>
+        </w:rPr>
+        <w:t>dni</w:t>
+      </w:r>
+    </w:p>
+    <w:p>
+      <w:pPr>
+        <w:rPr>
+          <w:rFonts w:cstheme="minorHAnsi"/>
+          <w:lang w:val="es-ES"/>
+        </w:rPr>
+      </w:pPr>
+    </w:p>
+    <w:p>
+      <w:pPr>
+        <w:rPr>
+          <w:rFonts w:eastAsia="Times New Roman" w:cstheme="minorHAnsi"/>
+          <w:b/>
+          <w:color w:val="000000"/>
+          <w:lang w:eastAsia="es-AR"/>
+        </w:rPr>
+      </w:pPr>
+      <w:r>
+        <w:rPr>
+          <w:rFonts w:eastAsia="Times New Roman" w:cstheme="minorHAnsi"/>
+          <w:b/>
+          <w:color w:val="000000"/>
+          <w:lang w:eastAsia="es-AR"/>
+        </w:rPr>
+        <w:t xml:space="preserve">Resultado: asigna el curso al </w:t>
+      </w:r>
+      <w:r>
+        <w:rPr>
+          <w:rFonts w:eastAsia="Times New Roman" w:cstheme="minorHAnsi"/>
+          <w:b/>
+          <w:color w:val="000000"/>
+          <w:lang w:eastAsia="es-AR"/>
+        </w:rPr>
+        <w:t>alumno</w:t>
+      </w:r>
+      <w:r>
+        <w:rPr>
+          <w:rFonts w:eastAsia="Times New Roman" w:cstheme="minorHAnsi"/>
+          <w:b/>
+          <w:color w:val="000000"/>
+          <w:lang w:eastAsia="es-AR"/>
+        </w:rPr>
+        <w:t>.</w:t>
+      </w:r>
+    </w:p>
+    <w:p>
+      <w:pPr>
+        <w:rPr>
+          <w:rFonts w:eastAsia="Times New Roman" w:cstheme="minorHAnsi"/>
+          <w:color w:val="000000"/>
+          <w:lang w:eastAsia="es-AR"/>
+        </w:rPr>
+      </w:pPr>
+    </w:p>
+    <w:p>
+      <w:pPr>
+        <w:rPr>
+          <w:rFonts w:eastAsia="Times New Roman" w:cstheme="minorHAnsi"/>
+          <w:color w:val="000000"/>
+          <w:lang w:eastAsia="es-AR"/>
+        </w:rPr>
+      </w:pPr>
+      <w:r>
+        <w:rPr>
+          <w:rFonts w:eastAsia="Times New Roman" w:cstheme="minorHAnsi"/>
+          <w:color w:val="000000"/>
+          <w:lang w:eastAsia="es-AR"/>
+        </w:rPr>
+        <w:t xml:space="preserve">Se recibe un </w:t>
+      </w:r>
+      <w:r>
+        <w:rPr>
+          <w:rFonts w:eastAsia="Times New Roman" w:cstheme="minorHAnsi"/>
+          <w:color w:val="000000"/>
+          <w:lang w:eastAsia="es-AR"/>
+        </w:rPr>
+        <w:t>objeto</w:t>
+      </w:r>
+      <w:r>
+        <w:rPr>
+          <w:rFonts w:eastAsia="Times New Roman" w:cstheme="minorHAnsi"/>
+          <w:color w:val="000000"/>
+          <w:lang w:eastAsia="es-AR"/>
+        </w:rPr>
+        <w:t xml:space="preserve"> con el formato {</w:t>
+      </w:r>
+      <w:r>
+        <w:rPr>
+          <w:rFonts w:eastAsia="Times New Roman" w:cstheme="minorHAnsi"/>
+          <w:color w:val="000000"/>
+          <w:lang w:eastAsia="es-AR"/>
+        </w:rPr>
+        <w:t>dni</w:t>
+      </w:r>
+      <w:r>
+        <w:rPr>
+          <w:rFonts w:eastAsia="Times New Roman" w:cstheme="minorHAnsi"/>
+          <w:color w:val="000000"/>
+          <w:lang w:eastAsia="es-AR"/>
+        </w:rPr>
+        <w:t xml:space="preserve">, </w:t>
+      </w:r>
+      <w:r>
+        <w:rPr>
+          <w:rFonts w:eastAsia="Times New Roman" w:cstheme="minorHAnsi"/>
+          <w:color w:val="000000"/>
+          <w:lang w:eastAsia="es-AR"/>
+        </w:rPr>
+        <w:t>idCurso</w:t>
+      </w:r>
+      <w:r>
+        <w:rPr>
+          <w:rFonts w:eastAsia="Times New Roman" w:cstheme="minorHAnsi"/>
+          <w:color w:val="000000"/>
+          <w:lang w:eastAsia="es-AR"/>
+        </w:rPr>
+        <w:t xml:space="preserve">}, </w:t>
+      </w:r>
+      <w:r>
+        <w:rPr>
+          <w:rFonts w:eastAsia="Times New Roman" w:cstheme="minorHAnsi"/>
+          <w:color w:val="000000"/>
+          <w:lang w:eastAsia="es-AR"/>
+        </w:rPr>
+        <w:t>que indica el dni del alumno y el curso que se le debe asignar</w:t>
+      </w:r>
+    </w:p>
+    <w:p>
+      <w:pPr>
+        <w:rPr>
+          <w:rFonts w:eastAsia="Times New Roman" w:cstheme="minorHAnsi"/>
+          <w:color w:val="000000"/>
+          <w:lang w:eastAsia="es-AR"/>
+        </w:rPr>
+      </w:pPr>
+    </w:p>
+    <w:p>
+      <w:pPr>
+        <w:rPr>
+          <w:rFonts w:eastAsia="Times New Roman" w:cstheme="minorHAnsi"/>
+          <w:b/>
+          <w:color w:val="000000"/>
+          <w:lang w:eastAsia="es-AR"/>
+        </w:rPr>
+      </w:pPr>
+      <w:r>
+        <w:rPr>
+          <w:rFonts w:eastAsia="Times New Roman" w:cstheme="minorHAnsi"/>
+          <w:b/>
+          <w:color w:val="000000"/>
+          <w:lang w:eastAsia="es-AR"/>
+        </w:rPr>
+        <w:t>Resultado Ok:</w:t>
+      </w:r>
+    </w:p>
+    <w:p>
+      <w:pPr>
+        <w:rPr>
+          <w:rFonts w:eastAsia="Times New Roman" w:cstheme="minorHAnsi"/>
+          <w:color w:val="000000"/>
+          <w:lang w:eastAsia="es-AR"/>
+        </w:rPr>
+      </w:pPr>
+    </w:p>
+    <w:p>
+      <w:pPr>
+        <w:rPr>
+          <w:rFonts w:ascii="Consolas" w:hAnsi="Consolas"/>
+          <w:u w:val="single"/>
+        </w:rPr>
+      </w:pPr>
+      <w:r>
+        <w:rPr>
+          <w:rFonts w:eastAsia="Times New Roman" w:cstheme="minorHAnsi"/>
+          <w:color w:val="000000"/>
+          <w:lang w:eastAsia="es-AR"/>
+        </w:rPr>
+        <w:t xml:space="preserve">Devuelve </w:t>
+      </w:r>
+      <w:r>
+        <w:rPr>
+          <w:rFonts w:ascii="Consolas" w:hAnsi="Consolas"/>
+        </w:rPr>
+        <w:t xml:space="preserve">un JSON con el </w:t>
+      </w:r>
+      <w:r>
+        <w:rPr>
+          <w:rFonts w:ascii="Consolas" w:hAnsi="Consolas"/>
+        </w:rPr>
+        <w:t xml:space="preserve">dni del </w:t>
+      </w:r>
+      <w:r>
+        <w:rPr>
+          <w:rFonts w:ascii="Consolas" w:hAnsi="Consolas"/>
+        </w:rPr>
+        <w:t xml:space="preserve">alumno con </w:t>
+      </w:r>
+      <w:r>
+        <w:rPr>
+          <w:rFonts w:ascii="Consolas" w:hAnsi="Consolas"/>
+        </w:rPr>
+        <w:t>el</w:t>
+      </w:r>
+      <w:r>
+        <w:rPr>
+          <w:rFonts w:ascii="Consolas" w:hAnsi="Consolas"/>
+        </w:rPr>
+        <w:t xml:space="preserve"> id del curso</w:t>
+      </w:r>
+      <w:r>
+        <w:rPr>
+          <w:rFonts w:ascii="Consolas" w:hAnsi="Consolas"/>
         </w:rPr>
         <w:t xml:space="preserve"> modificado</w:t>
       </w:r>
@@ -4689,7 +5624,6 @@
           <w:szCs w:val="18"/>
           <w:lang w:eastAsia="es-AR"/>
         </w:rPr>
-        <w:lastRenderedPageBreak/>
         <w:t>    </w:t>
       </w:r>
       <w:r>
@@ -4729,6 +5663,7 @@
           <w:szCs w:val="18"/>
           <w:lang w:val="es-ES" w:eastAsia="es-ES"/>
         </w:rPr>
+        <w:lastRenderedPageBreak/>
         <w:t>dni</w:t>
       </w:r>
       <w:r>
@@ -4788,47 +5723,27 @@
           <w:szCs w:val="18"/>
           <w:lang w:val="es-ES" w:eastAsia="es-ES"/>
         </w:rPr>
-        <w:t>direccion</w:t>
-      </w:r>
-      <w:r>
-        <w:rPr>
-          <w:rFonts w:ascii="Arial" w:eastAsia="Times New Roman" w:hAnsi="Arial" w:cs="Arial"/>
-          <w:color w:val="000000"/>
-          <w:sz w:val="18"/>
-          <w:szCs w:val="18"/>
-          <w:lang w:val="es-ES" w:eastAsia="es-ES"/>
-        </w:rPr>
-        <w:t>: </w:t>
-      </w:r>
-      <w:r>
-        <w:rPr>
-          <w:rFonts w:ascii="Arial" w:eastAsia="Times New Roman" w:hAnsi="Arial" w:cs="Arial"/>
-          <w:color w:val="008000"/>
-          <w:sz w:val="18"/>
-          <w:szCs w:val="18"/>
-          <w:lang w:val="es-ES" w:eastAsia="es-ES"/>
-        </w:rPr>
-        <w:t>"</w:t>
-      </w:r>
-      <w:r>
-        <w:rPr>
-          <w:rFonts w:ascii="Arial" w:eastAsia="Times New Roman" w:hAnsi="Arial" w:cs="Arial"/>
-          <w:color w:val="008000"/>
-          <w:sz w:val="18"/>
-          <w:szCs w:val="18"/>
-          <w:lang w:val="es-ES" w:eastAsia="es-ES"/>
-        </w:rPr>
-        <w:t>Diaz Velez 1234</w:t>
-      </w:r>
-      <w:r>
-        <w:rPr>
-          <w:rFonts w:ascii="Arial" w:eastAsia="Times New Roman" w:hAnsi="Arial" w:cs="Arial"/>
-          <w:color w:val="008000"/>
-          <w:sz w:val="18"/>
-          <w:szCs w:val="18"/>
-          <w:lang w:val="es-ES" w:eastAsia="es-ES"/>
-        </w:rPr>
-        <w:t>"</w:t>
+        <w:t>idCurso</w:t>
+      </w:r>
+      <w:r>
+        <w:rPr>
+          <w:rFonts w:ascii="Arial" w:eastAsia="Times New Roman" w:hAnsi="Arial" w:cs="Arial"/>
+          <w:color w:val="000000"/>
+          <w:sz w:val="18"/>
+          <w:szCs w:val="18"/>
+          <w:lang w:val="es-ES" w:eastAsia="es-ES"/>
+        </w:rPr>
+        <w:t xml:space="preserve">: </w:t>
+      </w:r>
+      <w:r>
+        <w:rPr>
+          <w:rFonts w:ascii="Arial" w:eastAsia="Times New Roman" w:hAnsi="Arial" w:cs="Arial"/>
+          <w:color w:val="008000"/>
+          <w:sz w:val="18"/>
+          <w:szCs w:val="18"/>
+          <w:lang w:val="es-ES" w:eastAsia="es-ES"/>
+        </w:rPr>
+        <w:t>100</w:t>
       </w:r>
       <w:r>
         <w:rPr>
@@ -4839,6 +5754,571 @@
           <w:lang w:val="es-ES" w:eastAsia="es-ES"/>
         </w:rPr>
         <w:t>,</w:t>
+      </w:r>
+    </w:p>
+    <w:p>
+      <w:pPr>
+        <w:spacing w:beforeAutospacing="1" w:after="0" w:afterAutospacing="1" w:line="240" w:lineRule="auto"/>
+        <w:ind w:left="480"/>
+        <w:rPr>
+          <w:rFonts w:ascii="Arial" w:eastAsia="Times New Roman" w:hAnsi="Arial" w:cs="Arial"/>
+          <w:color w:val="000000"/>
+          <w:sz w:val="18"/>
+          <w:szCs w:val="18"/>
+          <w:lang w:val="es-ES" w:eastAsia="es-ES"/>
+        </w:rPr>
+      </w:pPr>
+      <w:r>
+        <w:rPr>
+          <w:rFonts w:ascii="Arial" w:eastAsia="Times New Roman" w:hAnsi="Arial" w:cs="Arial"/>
+          <w:color w:val="000000"/>
+          <w:sz w:val="18"/>
+          <w:szCs w:val="18"/>
+          <w:lang w:val="es-ES" w:eastAsia="es-ES"/>
+        </w:rPr>
+        <w:t>},</w:t>
+      </w:r>
+    </w:p>
+    <w:p>
+      <w:pPr>
+        <w:rPr>
+          <w:rFonts w:eastAsia="Times New Roman" w:cstheme="minorHAnsi"/>
+          <w:color w:val="000000"/>
+          <w:lang w:eastAsia="es-AR"/>
+        </w:rPr>
+      </w:pPr>
+    </w:p>
+    <w:p>
+      <w:pPr>
+        <w:rPr>
+          <w:rFonts w:eastAsia="Times New Roman" w:cstheme="minorHAnsi"/>
+          <w:b/>
+          <w:color w:val="000000"/>
+          <w:lang w:eastAsia="es-AR"/>
+        </w:rPr>
+      </w:pPr>
+      <w:r>
+        <w:rPr>
+          <w:rFonts w:eastAsia="Times New Roman" w:cstheme="minorHAnsi"/>
+          <w:b/>
+          <w:color w:val="000000"/>
+          <w:lang w:eastAsia="es-AR"/>
+        </w:rPr>
+        <w:t>Resultado con errores:</w:t>
+      </w:r>
+    </w:p>
+    <w:p>
+      <w:pPr>
+        <w:rPr>
+          <w:rFonts w:eastAsia="Times New Roman" w:cstheme="minorHAnsi"/>
+          <w:color w:val="000000"/>
+          <w:lang w:eastAsia="es-AR"/>
+        </w:rPr>
+      </w:pPr>
+    </w:p>
+    <w:p>
+      <w:pPr>
+        <w:rPr>
+          <w:rFonts w:eastAsia="Times New Roman" w:cstheme="minorHAnsi"/>
+          <w:color w:val="000000"/>
+          <w:lang w:eastAsia="es-AR"/>
+        </w:rPr>
+      </w:pPr>
+      <w:r>
+        <w:rPr>
+          <w:rFonts w:eastAsia="Times New Roman" w:cstheme="minorHAnsi"/>
+          <w:color w:val="000000"/>
+          <w:lang w:eastAsia="es-AR"/>
+        </w:rPr>
+        <w:t>Devuelve un JSON con el error de la operación:</w:t>
+      </w:r>
+    </w:p>
+    <w:p>
+      <w:pPr>
+        <w:rPr>
+          <w:rFonts w:eastAsia="Times New Roman" w:cstheme="minorHAnsi"/>
+          <w:color w:val="000000"/>
+          <w:lang w:eastAsia="es-AR"/>
+        </w:rPr>
+      </w:pPr>
+    </w:p>
+    <w:p>
+      <w:pPr>
+        <w:rPr>
+          <w:rFonts w:eastAsia="Times New Roman" w:cstheme="minorHAnsi"/>
+          <w:color w:val="000000"/>
+          <w:lang w:eastAsia="es-AR"/>
+        </w:rPr>
+      </w:pPr>
+      <w:r>
+        <w:rPr>
+          <w:rFonts w:eastAsia="Times New Roman" w:cstheme="minorHAnsi"/>
+          <w:color w:val="000000"/>
+          <w:lang w:eastAsia="es-AR"/>
+        </w:rPr>
+        <w:t xml:space="preserve">Si el </w:t>
+      </w:r>
+      <w:r>
+        <w:rPr>
+          <w:rFonts w:eastAsia="Times New Roman" w:cstheme="minorHAnsi"/>
+          <w:color w:val="000000"/>
+          <w:lang w:eastAsia="es-AR"/>
+        </w:rPr>
+        <w:t>alumno</w:t>
+      </w:r>
+      <w:r>
+        <w:rPr>
+          <w:rFonts w:eastAsia="Times New Roman" w:cstheme="minorHAnsi"/>
+          <w:color w:val="000000"/>
+          <w:lang w:eastAsia="es-AR"/>
+        </w:rPr>
+        <w:t xml:space="preserve"> no existe</w:t>
+      </w:r>
+    </w:p>
+    <w:p>
+      <w:pPr>
+        <w:rPr>
+          <w:rFonts w:ascii="Consolas" w:hAnsi="Consolas"/>
+        </w:rPr>
+      </w:pPr>
+      <w:r>
+        <w:rPr>
+          <w:rFonts w:ascii="Consolas" w:hAnsi="Consolas"/>
+        </w:rPr>
+        <w:t>{</w:t>
+      </w:r>
+    </w:p>
+    <w:p>
+      <w:pPr>
+        <w:rPr>
+          <w:rFonts w:ascii="Consolas" w:hAnsi="Consolas"/>
+        </w:rPr>
+      </w:pPr>
+      <w:r>
+        <w:rPr>
+          <w:rFonts w:ascii="Consolas" w:hAnsi="Consolas"/>
+        </w:rPr>
+        <w:t xml:space="preserve">  estado: 404,</w:t>
+      </w:r>
+    </w:p>
+    <w:p>
+      <w:pPr>
+        <w:rPr>
+          <w:rFonts w:ascii="Consolas" w:hAnsi="Consolas"/>
+        </w:rPr>
+      </w:pPr>
+      <w:r>
+        <w:rPr>
+          <w:rFonts w:ascii="Consolas" w:hAnsi="Consolas"/>
+        </w:rPr>
+        <w:t xml:space="preserve">  descripcion: 'No hay ningún alumno con el dni informado'</w:t>
+      </w:r>
+    </w:p>
+    <w:p>
+      <w:pPr>
+        <w:rPr>
+          <w:rFonts w:eastAsia="Times New Roman" w:cstheme="minorHAnsi"/>
+          <w:color w:val="000000"/>
+          <w:lang w:eastAsia="es-AR"/>
+        </w:rPr>
+      </w:pPr>
+      <w:r>
+        <w:rPr>
+          <w:rFonts w:ascii="Consolas" w:hAnsi="Consolas"/>
+        </w:rPr>
+        <w:t>}</w:t>
+      </w:r>
+    </w:p>
+    <w:p>
+      <w:pPr>
+        <w:rPr>
+          <w:rFonts w:eastAsia="Times New Roman" w:cstheme="minorHAnsi"/>
+          <w:color w:val="000000"/>
+          <w:lang w:eastAsia="es-AR"/>
+        </w:rPr>
+      </w:pPr>
+      <w:r>
+        <w:rPr>
+          <w:rFonts w:eastAsia="Times New Roman" w:cstheme="minorHAnsi"/>
+          <w:color w:val="000000"/>
+          <w:lang w:eastAsia="es-AR"/>
+        </w:rPr>
+        <w:t>O bien</w:t>
+      </w:r>
+      <w:r>
+        <w:rPr>
+          <w:rFonts w:eastAsia="Times New Roman" w:cstheme="minorHAnsi"/>
+          <w:color w:val="000000"/>
+          <w:lang w:eastAsia="es-AR"/>
+        </w:rPr>
+        <w:t xml:space="preserve"> si el curso no existe</w:t>
+      </w:r>
+    </w:p>
+    <w:p>
+      <w:pPr>
+        <w:rPr>
+          <w:rFonts w:ascii="Consolas" w:hAnsi="Consolas"/>
+        </w:rPr>
+      </w:pPr>
+      <w:r>
+        <w:rPr>
+          <w:rFonts w:ascii="Consolas" w:hAnsi="Consolas"/>
+        </w:rPr>
+        <w:t>{</w:t>
+      </w:r>
+    </w:p>
+    <w:p>
+      <w:pPr>
+        <w:rPr>
+          <w:rFonts w:ascii="Consolas" w:hAnsi="Consolas"/>
+        </w:rPr>
+      </w:pPr>
+      <w:r>
+        <w:rPr>
+          <w:rFonts w:ascii="Consolas" w:hAnsi="Consolas"/>
+        </w:rPr>
+        <w:t xml:space="preserve">  estado: 404,</w:t>
+      </w:r>
+    </w:p>
+    <w:p>
+      <w:pPr>
+        <w:rPr>
+          <w:rFonts w:ascii="Consolas" w:hAnsi="Consolas"/>
+        </w:rPr>
+      </w:pPr>
+      <w:r>
+        <w:rPr>
+          <w:rFonts w:ascii="Consolas" w:hAnsi="Consolas"/>
+        </w:rPr>
+        <w:t xml:space="preserve">  descripcion: 'No hay ningún curso con el ID informado'</w:t>
+      </w:r>
+    </w:p>
+    <w:p>
+      <w:pPr>
+        <w:rPr>
+          <w:rFonts w:eastAsia="Times New Roman" w:cstheme="minorHAnsi"/>
+          <w:color w:val="000000"/>
+          <w:lang w:eastAsia="es-AR"/>
+        </w:rPr>
+      </w:pPr>
+      <w:r>
+        <w:rPr>
+          <w:rFonts w:ascii="Consolas" w:hAnsi="Consolas"/>
+        </w:rPr>
+        <w:t>}</w:t>
+      </w:r>
+    </w:p>
+    <w:p>
+      <w:pPr>
+        <w:pStyle w:val="Ttulo2"/>
+        <w:rPr>
+          <w:rFonts w:eastAsia="Times New Roman"/>
+          <w:b/>
+          <w:lang w:eastAsia="es-AR"/>
+        </w:rPr>
+      </w:pPr>
+      <w:r>
+        <w:rPr>
+          <w:rFonts w:eastAsia="Times New Roman"/>
+          <w:b/>
+          <w:lang w:eastAsia="es-AR"/>
+        </w:rPr>
+        <w:t>DELETE</w:t>
+      </w:r>
+    </w:p>
+    <w:p>
+      <w:pPr>
+        <w:rPr>
+          <w:rFonts w:eastAsia="Times New Roman" w:cstheme="minorHAnsi"/>
+          <w:color w:val="000000"/>
+          <w:lang w:eastAsia="es-AR"/>
+        </w:rPr>
+      </w:pPr>
+    </w:p>
+    <w:p>
+      <w:pPr>
+        <w:rPr>
+          <w:rFonts w:cstheme="minorHAnsi"/>
+          <w:lang w:val="es-ES"/>
+        </w:rPr>
+      </w:pPr>
+      <w:r>
+        <w:rPr>
+          <w:rStyle w:val="Hipervnculo"/>
+          <w:rFonts w:cstheme="minorHAnsi"/>
+          <w:lang w:val="es-ES"/>
+        </w:rPr>
+        <w:t>Http:/</w:t>
+      </w:r>
+      <w:r>
+        <w:rPr>
+          <w:rStyle w:val="Hipervnculo"/>
+          <w:rFonts w:cstheme="minorHAnsi"/>
+          <w:lang w:val="es-ES"/>
+        </w:rPr>
+        <w:t>/localhost:8080/api/</w:t>
+      </w:r>
+      <w:r>
+        <w:rPr>
+          <w:rStyle w:val="Hipervnculo"/>
+          <w:rFonts w:cstheme="minorHAnsi"/>
+          <w:lang w:val="es-ES"/>
+        </w:rPr>
+        <w:t>alumnos</w:t>
+      </w:r>
+      <w:r>
+        <w:rPr>
+          <w:rStyle w:val="Hipervnculo"/>
+          <w:rFonts w:cstheme="minorHAnsi"/>
+          <w:lang w:val="es-ES"/>
+        </w:rPr>
+        <w:t>/</w:t>
+      </w:r>
+      <w:r>
+        <w:rPr>
+          <w:rStyle w:val="Hipervnculo"/>
+          <w:rFonts w:cstheme="minorHAnsi"/>
+          <w:lang w:val="es-ES"/>
+        </w:rPr>
+        <w:t>dni</w:t>
+      </w:r>
+      <w:r>
+        <w:rPr>
+          <w:rStyle w:val="Hipervnculo"/>
+          <w:rFonts w:cstheme="minorHAnsi"/>
+        </w:rPr>
+        <w:t xml:space="preserve"> </w:t>
+      </w:r>
+      <w:r>
+        <w:rPr>
+          <w:rFonts w:cstheme="minorHAnsi"/>
+          <w:lang w:val="es-ES"/>
+        </w:rPr>
+        <w:t xml:space="preserve"> </w:t>
+      </w:r>
+      <w:r>
+        <w:rPr>
+          <w:rFonts w:cstheme="minorHAnsi"/>
+          <w:lang w:val="es-ES"/>
+        </w:rPr>
+        <w:t xml:space="preserve"> </w:t>
+      </w:r>
+    </w:p>
+    <w:p>
+      <w:pPr>
+        <w:rPr>
+          <w:rFonts w:cstheme="minorHAnsi"/>
+          <w:lang w:val="es-ES"/>
+        </w:rPr>
+      </w:pPr>
+    </w:p>
+    <w:p>
+      <w:pPr>
+        <w:rPr>
+          <w:rFonts w:cstheme="minorHAnsi"/>
+          <w:lang w:val="es-ES"/>
+        </w:rPr>
+      </w:pPr>
+      <w:r>
+        <w:rPr>
+          <w:rFonts w:cstheme="minorHAnsi"/>
+          <w:lang w:val="es-ES"/>
+        </w:rPr>
+        <w:t xml:space="preserve">Se recibe </w:t>
+      </w:r>
+      <w:r>
+        <w:rPr>
+          <w:rFonts w:cstheme="minorHAnsi"/>
+          <w:lang w:val="es-ES"/>
+        </w:rPr>
+        <w:t>un objeto con el DNI y se</w:t>
+      </w:r>
+      <w:r>
+        <w:rPr>
+          <w:rFonts w:cstheme="minorHAnsi"/>
+          <w:lang w:val="es-ES"/>
+        </w:rPr>
+        <w:t xml:space="preserve"> elimina </w:t>
+      </w:r>
+      <w:r>
+        <w:rPr>
+          <w:rFonts w:cstheme="minorHAnsi"/>
+          <w:lang w:val="es-ES"/>
+        </w:rPr>
+        <w:t>al</w:t>
+      </w:r>
+      <w:r>
+        <w:rPr>
+          <w:rFonts w:cstheme="minorHAnsi"/>
+          <w:lang w:val="es-ES"/>
+        </w:rPr>
+        <w:t xml:space="preserve"> </w:t>
+      </w:r>
+      <w:r>
+        <w:rPr>
+          <w:rFonts w:cstheme="minorHAnsi"/>
+          <w:lang w:val="es-ES"/>
+        </w:rPr>
+        <w:t>alumno</w:t>
+      </w:r>
+      <w:r>
+        <w:rPr>
+          <w:rFonts w:cstheme="minorHAnsi"/>
+          <w:lang w:val="es-ES"/>
+        </w:rPr>
+        <w:t xml:space="preserve"> que </w:t>
+      </w:r>
+      <w:r>
+        <w:rPr>
+          <w:rFonts w:cstheme="minorHAnsi"/>
+          <w:lang w:val="es-ES"/>
+        </w:rPr>
+        <w:t>corresponda a ese DNI</w:t>
+      </w:r>
+    </w:p>
+    <w:p>
+      <w:pPr>
+        <w:rPr>
+          <w:rFonts w:cstheme="minorHAnsi"/>
+          <w:lang w:val="es-ES"/>
+        </w:rPr>
+      </w:pPr>
+    </w:p>
+    <w:p>
+      <w:pPr>
+        <w:rPr>
+          <w:rFonts w:cstheme="minorHAnsi"/>
+          <w:b/>
+          <w:lang w:val="es-ES"/>
+        </w:rPr>
+      </w:pPr>
+      <w:r>
+        <w:rPr>
+          <w:rFonts w:cstheme="minorHAnsi"/>
+          <w:b/>
+          <w:lang w:val="es-ES"/>
+        </w:rPr>
+        <w:t>Resultado de r</w:t>
+      </w:r>
+      <w:r>
+        <w:rPr>
+          <w:rFonts w:cstheme="minorHAnsi"/>
+          <w:b/>
+          <w:lang w:val="es-ES"/>
+        </w:rPr>
+        <w:t>espuesta Ok:</w:t>
+      </w:r>
+    </w:p>
+    <w:p>
+      <w:pPr>
+        <w:rPr>
+          <w:rFonts w:cstheme="minorHAnsi"/>
+          <w:lang w:val="es-ES"/>
+        </w:rPr>
+      </w:pPr>
+    </w:p>
+    <w:p>
+      <w:pPr>
+        <w:rPr>
+          <w:rFonts w:eastAsia="Times New Roman" w:cstheme="minorHAnsi"/>
+          <w:color w:val="000000"/>
+          <w:lang w:eastAsia="es-AR"/>
+        </w:rPr>
+      </w:pPr>
+      <w:r>
+        <w:rPr>
+          <w:rFonts w:eastAsia="Times New Roman" w:cstheme="minorHAnsi"/>
+          <w:color w:val="000000"/>
+          <w:lang w:eastAsia="es-AR"/>
+        </w:rPr>
+        <w:t xml:space="preserve">En caso de eliminación </w:t>
+      </w:r>
+      <w:r>
+        <w:rPr>
+          <w:rFonts w:eastAsia="Times New Roman" w:cstheme="minorHAnsi"/>
+          <w:color w:val="000000"/>
+          <w:lang w:eastAsia="es-AR"/>
+        </w:rPr>
+        <w:t>satisfactoria</w:t>
+      </w:r>
+      <w:r>
+        <w:rPr>
+          <w:rFonts w:eastAsia="Times New Roman" w:cstheme="minorHAnsi"/>
+          <w:color w:val="000000"/>
+          <w:lang w:eastAsia="es-AR"/>
+        </w:rPr>
+        <w:t xml:space="preserve"> </w:t>
+      </w:r>
+      <w:r>
+        <w:rPr>
+          <w:rFonts w:eastAsia="Times New Roman" w:cstheme="minorHAnsi"/>
+          <w:color w:val="000000"/>
+          <w:lang w:eastAsia="es-AR"/>
+        </w:rPr>
+        <w:t>devuelve el alumno eliminado</w:t>
+      </w:r>
+      <w:r>
+        <w:rPr>
+          <w:rFonts w:eastAsia="Times New Roman" w:cstheme="minorHAnsi"/>
+          <w:color w:val="000000"/>
+          <w:lang w:eastAsia="es-AR"/>
+        </w:rPr>
+        <w:t>:</w:t>
+      </w:r>
+    </w:p>
+    <w:p>
+      <w:pPr>
+        <w:rPr>
+          <w:rFonts w:eastAsia="Times New Roman" w:cstheme="minorHAnsi"/>
+          <w:color w:val="000000"/>
+          <w:lang w:eastAsia="es-AR"/>
+        </w:rPr>
+      </w:pPr>
+    </w:p>
+    <w:p>
+      <w:pPr>
+        <w:rPr>
+          <w:rFonts w:eastAsia="Times New Roman" w:cstheme="minorHAnsi"/>
+          <w:color w:val="000000"/>
+          <w:lang w:eastAsia="es-AR"/>
+        </w:rPr>
+      </w:pPr>
+    </w:p>
+    <w:p>
+      <w:pPr>
+        <w:numPr>
+          <w:ilvl w:val="0"/>
+          <w:numId w:val="1"/>
+        </w:numPr>
+        <w:spacing w:before="100" w:beforeAutospacing="1" w:after="100" w:afterAutospacing="1" w:line="240" w:lineRule="auto"/>
+        <w:ind w:left="480"/>
+        <w:rPr>
+          <w:rFonts w:ascii="Arial" w:eastAsia="Times New Roman" w:hAnsi="Arial" w:cs="Arial"/>
+          <w:color w:val="000000"/>
+          <w:sz w:val="18"/>
+          <w:szCs w:val="18"/>
+          <w:lang w:val="es-ES" w:eastAsia="es-ES"/>
+        </w:rPr>
+      </w:pPr>
+      <w:r>
+        <w:rPr>
+          <w:rFonts w:ascii="Arial" w:eastAsia="Times New Roman" w:hAnsi="Arial" w:cs="Arial"/>
+          <w:color w:val="000000"/>
+          <w:sz w:val="18"/>
+          <w:szCs w:val="18"/>
+          <w:lang w:eastAsia="es-AR"/>
+        </w:rPr>
+        <w:t>    </w:t>
+      </w:r>
+      <w:r>
+        <w:rPr>
+          <w:rFonts w:ascii="Arial" w:eastAsia="Times New Roman" w:hAnsi="Arial" w:cs="Arial"/>
+          <w:color w:val="000000"/>
+          <w:sz w:val="18"/>
+          <w:szCs w:val="18"/>
+          <w:lang w:val="es-ES" w:eastAsia="es-ES"/>
+        </w:rPr>
+        <w:t>{</w:t>
       </w:r>
     </w:p>
     <w:p>
@@ -4867,7 +6347,7 @@
           <w:szCs w:val="18"/>
           <w:lang w:val="es-ES" w:eastAsia="es-ES"/>
         </w:rPr>
-        <w:t>telefono</w:t>
+        <w:t>dni</w:t>
       </w:r>
       <w:r>
         <w:rPr>
@@ -4882,32 +6362,12 @@
       <w:r>
         <w:rPr>
           <w:rFonts w:ascii="Arial" w:eastAsia="Times New Roman" w:hAnsi="Arial" w:cs="Arial"/>
-          <w:color w:val="008000"/>
-          <w:sz w:val="18"/>
-          <w:szCs w:val="18"/>
-          <w:lang w:val="es-ES" w:eastAsia="es-ES"/>
-        </w:rPr>
-        <w:t>"</w:t>
-      </w:r>
-      <w:r>
-        <w:rPr>
-          <w:rFonts w:ascii="Arial" w:eastAsia="Times New Roman" w:hAnsi="Arial" w:cs="Arial"/>
-          <w:color w:val="008000"/>
-          <w:sz w:val="18"/>
-          <w:szCs w:val="18"/>
-          <w:lang w:val="es-ES" w:eastAsia="es-ES"/>
-        </w:rPr>
-        <w:t>1122223333</w:t>
-      </w:r>
-      <w:r>
-        <w:rPr>
-          <w:rFonts w:ascii="Arial" w:eastAsia="Times New Roman" w:hAnsi="Arial" w:cs="Arial"/>
-          <w:color w:val="008000"/>
-          <w:sz w:val="18"/>
-          <w:szCs w:val="18"/>
-          <w:lang w:val="es-ES" w:eastAsia="es-ES"/>
-        </w:rPr>
-        <w:t>"</w:t>
+          <w:color w:val="0000FF"/>
+          <w:sz w:val="18"/>
+          <w:szCs w:val="18"/>
+          <w:lang w:val="es-ES" w:eastAsia="es-ES"/>
+        </w:rPr>
+        <w:t>31000125</w:t>
       </w:r>
       <w:r>
         <w:rPr>
@@ -4946,7 +6406,7 @@
           <w:szCs w:val="18"/>
           <w:lang w:val="es-ES" w:eastAsia="es-ES"/>
         </w:rPr>
-        <w:t>email</w:t>
+        <w:t>direccion</w:t>
       </w:r>
       <w:r>
         <w:rPr>
@@ -4969,37 +6429,14 @@
         <w:t>"</w:t>
       </w:r>
       <w:r>
-        <w:t xml:space="preserve"> </w:t>
-      </w:r>
-      <w:r>
-        <w:rPr>
-          <w:rFonts w:ascii="Arial" w:eastAsia="Times New Roman" w:hAnsi="Arial" w:cs="Arial"/>
-          <w:color w:val="008000"/>
-          <w:sz w:val="18"/>
-          <w:szCs w:val="18"/>
-          <w:lang w:val="es-ES" w:eastAsia="es-ES"/>
-        </w:rPr>
-        <w:t>jcastro@mail.</w:t>
-      </w:r>
-      <w:r>
-        <w:rPr>
-          <w:rFonts w:ascii="Arial" w:eastAsia="Times New Roman" w:hAnsi="Arial" w:cs="Arial"/>
-          <w:color w:val="008000"/>
-          <w:sz w:val="18"/>
-          <w:szCs w:val="18"/>
-          <w:lang w:val="es-ES" w:eastAsia="es-ES"/>
-        </w:rPr>
-        <w:t>net</w:t>
-      </w:r>
-      <w:r>
-        <w:rPr>
-          <w:rFonts w:ascii="Arial" w:eastAsia="Times New Roman" w:hAnsi="Arial" w:cs="Arial"/>
-          <w:color w:val="008000"/>
-          <w:sz w:val="18"/>
-          <w:szCs w:val="18"/>
-          <w:lang w:val="es-ES" w:eastAsia="es-ES"/>
-        </w:rPr>
-        <w:t xml:space="preserve"> </w:t>
+        <w:rPr>
+          <w:rFonts w:ascii="Arial" w:eastAsia="Times New Roman" w:hAnsi="Arial" w:cs="Arial"/>
+          <w:color w:val="008000"/>
+          <w:sz w:val="18"/>
+          <w:szCs w:val="18"/>
+          <w:lang w:val="es-ES" w:eastAsia="es-ES"/>
+        </w:rPr>
+        <w:t>Diaz Velez 1234</w:t>
       </w:r>
       <w:r>
         <w:rPr>
@@ -5048,7 +6485,7 @@
           <w:szCs w:val="18"/>
           <w:lang w:val="es-ES" w:eastAsia="es-ES"/>
         </w:rPr>
-        <w:t>nombre</w:t>
+        <w:t>telefono</w:t>
       </w:r>
       <w:r>
         <w:rPr>
@@ -5078,7 +6515,7 @@
           <w:szCs w:val="18"/>
           <w:lang w:val="es-ES" w:eastAsia="es-ES"/>
         </w:rPr>
-        <w:t>Juan</w:t>
+        <w:t>1122223333</w:t>
       </w:r>
       <w:r>
         <w:rPr>
@@ -5127,7 +6564,7 @@
           <w:szCs w:val="18"/>
           <w:lang w:val="es-ES" w:eastAsia="es-ES"/>
         </w:rPr>
-        <w:t>apellido</w:t>
+        <w:t>email</w:t>
       </w:r>
       <w:r>
         <w:rPr>
@@ -5150,14 +6587,37 @@
         <w:t>"</w:t>
       </w:r>
       <w:r>
-        <w:rPr>
-          <w:rFonts w:ascii="Arial" w:eastAsia="Times New Roman" w:hAnsi="Arial" w:cs="Arial"/>
-          <w:color w:val="008000"/>
-          <w:sz w:val="18"/>
-          <w:szCs w:val="18"/>
-          <w:lang w:val="es-ES" w:eastAsia="es-ES"/>
-        </w:rPr>
-        <w:t>Castro</w:t>
+        <w:t xml:space="preserve"> </w:t>
+      </w:r>
+      <w:r>
+        <w:rPr>
+          <w:rFonts w:ascii="Arial" w:eastAsia="Times New Roman" w:hAnsi="Arial" w:cs="Arial"/>
+          <w:color w:val="008000"/>
+          <w:sz w:val="18"/>
+          <w:szCs w:val="18"/>
+          <w:lang w:val="es-ES" w:eastAsia="es-ES"/>
+        </w:rPr>
+        <w:t>jcastro@mail.</w:t>
+      </w:r>
+      <w:r>
+        <w:rPr>
+          <w:rFonts w:ascii="Arial" w:eastAsia="Times New Roman" w:hAnsi="Arial" w:cs="Arial"/>
+          <w:color w:val="008000"/>
+          <w:sz w:val="18"/>
+          <w:szCs w:val="18"/>
+          <w:lang w:val="es-ES" w:eastAsia="es-ES"/>
+        </w:rPr>
+        <w:t>net</w:t>
+      </w:r>
+      <w:r>
+        <w:rPr>
+          <w:rFonts w:ascii="Arial" w:eastAsia="Times New Roman" w:hAnsi="Arial" w:cs="Arial"/>
+          <w:color w:val="008000"/>
+          <w:sz w:val="18"/>
+          <w:szCs w:val="18"/>
+          <w:lang w:val="es-ES" w:eastAsia="es-ES"/>
+        </w:rPr>
+        <w:t xml:space="preserve"> </w:t>
       </w:r>
       <w:r>
         <w:rPr>
@@ -5206,2022 +6666,7 @@
           <w:szCs w:val="18"/>
           <w:lang w:val="es-ES" w:eastAsia="es-ES"/>
         </w:rPr>
-        <w:t>idCurso</w:t>
-      </w:r>
-      <w:r>
-        <w:rPr>
-          <w:rFonts w:ascii="Arial" w:eastAsia="Times New Roman" w:hAnsi="Arial" w:cs="Arial"/>
-          <w:color w:val="000000"/>
-          <w:sz w:val="18"/>
-          <w:szCs w:val="18"/>
-          <w:lang w:val="es-ES" w:eastAsia="es-ES"/>
-        </w:rPr>
-        <w:t xml:space="preserve">: </w:t>
-      </w:r>
-      <w:r>
-        <w:rPr>
-          <w:rFonts w:ascii="Arial" w:eastAsia="Times New Roman" w:hAnsi="Arial" w:cs="Arial"/>
-          <w:color w:val="008000"/>
-          <w:sz w:val="18"/>
-          <w:szCs w:val="18"/>
-          <w:lang w:val="es-ES" w:eastAsia="es-ES"/>
-        </w:rPr>
-        <w:t>100</w:t>
-      </w:r>
-      <w:r>
-        <w:rPr>
-          <w:rFonts w:ascii="Arial" w:eastAsia="Times New Roman" w:hAnsi="Arial" w:cs="Arial"/>
-          <w:color w:val="000000"/>
-          <w:sz w:val="18"/>
-          <w:szCs w:val="18"/>
-          <w:lang w:val="es-ES" w:eastAsia="es-ES"/>
-        </w:rPr>
-        <w:t>,</w:t>
-      </w:r>
-    </w:p>
-    <w:p>
-      <w:pPr>
-        <w:spacing w:beforeAutospacing="1" w:after="0" w:afterAutospacing="1" w:line="240" w:lineRule="auto"/>
-        <w:ind w:left="480"/>
-        <w:rPr>
-          <w:rFonts w:ascii="Arial" w:eastAsia="Times New Roman" w:hAnsi="Arial" w:cs="Arial"/>
-          <w:color w:val="000000"/>
-          <w:sz w:val="18"/>
-          <w:szCs w:val="18"/>
-          <w:lang w:val="es-ES" w:eastAsia="es-ES"/>
-        </w:rPr>
-      </w:pPr>
-      <w:r>
-        <w:rPr>
-          <w:rFonts w:ascii="Arial" w:eastAsia="Times New Roman" w:hAnsi="Arial" w:cs="Arial"/>
-          <w:color w:val="000000"/>
-          <w:sz w:val="18"/>
-          <w:szCs w:val="18"/>
-          <w:lang w:val="es-ES" w:eastAsia="es-ES"/>
-        </w:rPr>
-        <w:t>},</w:t>
-      </w:r>
-    </w:p>
-    <w:p>
-      <w:pPr>
-        <w:rPr>
-          <w:rFonts w:cstheme="minorHAnsi"/>
-          <w:b/>
-          <w:lang w:val="es-ES"/>
-        </w:rPr>
-      </w:pPr>
-      <w:r>
-        <w:rPr>
-          <w:rFonts w:cstheme="minorHAnsi"/>
-          <w:b/>
-          <w:lang w:val="es-ES"/>
-        </w:rPr>
-        <w:t xml:space="preserve">Formato de Respuesta </w:t>
-      </w:r>
-      <w:r>
-        <w:rPr>
-          <w:rFonts w:cstheme="minorHAnsi"/>
-          <w:b/>
-          <w:lang w:val="es-ES"/>
-        </w:rPr>
-        <w:t>cuando hay error</w:t>
-      </w:r>
-      <w:r>
-        <w:rPr>
-          <w:rFonts w:cstheme="minorHAnsi"/>
-          <w:b/>
-          <w:lang w:val="es-ES"/>
-        </w:rPr>
-        <w:t>:</w:t>
-      </w:r>
-    </w:p>
-    <w:p>
-      <w:pPr>
-        <w:rPr>
-          <w:rFonts w:cstheme="minorHAnsi"/>
-          <w:lang w:val="es-ES"/>
-        </w:rPr>
-      </w:pPr>
-    </w:p>
-    <w:p>
-      <w:pPr>
-        <w:rPr>
-          <w:rFonts w:ascii="Consolas" w:hAnsi="Consolas"/>
-        </w:rPr>
-      </w:pPr>
-      <w:r>
-        <w:rPr>
-          <w:rFonts w:ascii="Consolas" w:hAnsi="Consolas"/>
-        </w:rPr>
-        <w:t>{</w:t>
-      </w:r>
-    </w:p>
-    <w:p>
-      <w:pPr>
-        <w:rPr>
-          <w:rFonts w:ascii="Consolas" w:hAnsi="Consolas"/>
-        </w:rPr>
-      </w:pPr>
-      <w:r>
-        <w:rPr>
-          <w:rFonts w:ascii="Consolas" w:hAnsi="Consolas"/>
-        </w:rPr>
-        <w:t xml:space="preserve">  estado: 400,</w:t>
-      </w:r>
-    </w:p>
-    <w:p>
-      <w:pPr>
-        <w:rPr>
-          <w:rFonts w:ascii="Consolas" w:hAnsi="Consolas"/>
-        </w:rPr>
-      </w:pPr>
-      <w:r>
-        <w:rPr>
-          <w:rFonts w:ascii="Consolas" w:hAnsi="Consolas"/>
-        </w:rPr>
-        <w:t xml:space="preserve">  descripcion: 'Error al agregar curso al alumno',</w:t>
-      </w:r>
-    </w:p>
-    <w:p>
-      <w:pPr>
-        <w:rPr>
-          <w:rFonts w:ascii="Consolas" w:hAnsi="Consolas"/>
-        </w:rPr>
-      </w:pPr>
-      <w:r>
-        <w:rPr>
-          <w:rFonts w:ascii="Consolas" w:hAnsi="Consolas"/>
-        </w:rPr>
-        <w:t xml:space="preserve">  detalles: {</w:t>
-      </w:r>
-    </w:p>
-    <w:p>
-      <w:pPr>
-        <w:rPr>
-          <w:rFonts w:ascii="Consolas" w:hAnsi="Consolas"/>
-        </w:rPr>
-      </w:pPr>
-      <w:r>
-        <w:rPr>
-          <w:rFonts w:ascii="Consolas" w:hAnsi="Consolas"/>
-        </w:rPr>
-        <w:t xml:space="preserve">    estado: 500,</w:t>
-      </w:r>
-    </w:p>
-    <w:p>
-      <w:pPr>
-        <w:rPr>
-          <w:rFonts w:ascii="Consolas" w:hAnsi="Consolas"/>
-        </w:rPr>
-      </w:pPr>
-      <w:r>
-        <w:rPr>
-          <w:rFonts w:ascii="Consolas" w:hAnsi="Consolas"/>
-        </w:rPr>
-        <w:t xml:space="preserve">    descripcion: 'Error al buscar el alumno',</w:t>
-      </w:r>
-    </w:p>
-    <w:p>
-      <w:pPr>
-        <w:rPr>
-          <w:rFonts w:ascii="Consolas" w:hAnsi="Consolas"/>
-        </w:rPr>
-      </w:pPr>
-      <w:r>
-        <w:rPr>
-          <w:rFonts w:ascii="Consolas" w:hAnsi="Consolas"/>
-        </w:rPr>
-        <w:t xml:space="preserve">    detalles: {</w:t>
-      </w:r>
-    </w:p>
-    <w:p>
-      <w:pPr>
-        <w:rPr>
-          <w:rFonts w:ascii="Consolas" w:hAnsi="Consolas"/>
-        </w:rPr>
-      </w:pPr>
-      <w:r>
-        <w:rPr>
-          <w:rFonts w:ascii="Consolas" w:hAnsi="Consolas"/>
-        </w:rPr>
-        <w:t xml:space="preserve">      estado: 404,</w:t>
-      </w:r>
-    </w:p>
-    <w:p>
-      <w:pPr>
-        <w:rPr>
-          <w:rFonts w:ascii="Consolas" w:hAnsi="Consolas"/>
-        </w:rPr>
-      </w:pPr>
-      <w:r>
-        <w:rPr>
-          <w:rFonts w:ascii="Consolas" w:hAnsi="Consolas"/>
-        </w:rPr>
-        <w:t xml:space="preserve">      descripcion: 'No hay ningún alumno con el dni informado'</w:t>
-      </w:r>
-    </w:p>
-    <w:p>
-      <w:pPr>
-        <w:rPr>
-          <w:rFonts w:ascii="Consolas" w:hAnsi="Consolas"/>
-        </w:rPr>
-      </w:pPr>
-      <w:r>
-        <w:rPr>
-          <w:rFonts w:ascii="Consolas" w:hAnsi="Consolas"/>
-        </w:rPr>
-        <w:t xml:space="preserve">    }</w:t>
-      </w:r>
-    </w:p>
-    <w:p>
-      <w:pPr>
-        <w:rPr>
-          <w:rFonts w:ascii="Consolas" w:hAnsi="Consolas"/>
-        </w:rPr>
-      </w:pPr>
-      <w:r>
-        <w:rPr>
-          <w:rFonts w:ascii="Consolas" w:hAnsi="Consolas"/>
-        </w:rPr>
-        <w:t xml:space="preserve">  }</w:t>
-      </w:r>
-    </w:p>
-    <w:p>
-      <w:pPr>
-        <w:rPr>
-          <w:rFonts w:cstheme="minorHAnsi"/>
-          <w:lang w:val="es-ES"/>
-        </w:rPr>
-      </w:pPr>
-      <w:r>
-        <w:rPr>
-          <w:rFonts w:ascii="Consolas" w:hAnsi="Consolas"/>
-        </w:rPr>
-        <w:t>}</w:t>
-      </w:r>
-    </w:p>
-    <w:p>
-      <w:pPr>
-        <w:pStyle w:val="Heading2"/>
-        <w:rPr>
-          <w:rFonts w:asciiTheme="minorHAnsi" w:hAnsiTheme="minorHAnsi"/>
-          <w:b/>
-          <w:sz w:val="22"/>
-          <w:szCs w:val="22"/>
-          <w:lang w:val="es-ES"/>
-        </w:rPr>
-      </w:pPr>
-      <w:r>
-        <w:rPr>
-          <w:b/>
-          <w:lang w:val="es-ES"/>
-        </w:rPr>
-        <w:t xml:space="preserve">PUT (Asignar curso a </w:t>
-      </w:r>
-      <w:r>
-        <w:rPr>
-          <w:b/>
-          <w:lang w:val="es-ES"/>
-        </w:rPr>
-        <w:t>alumno</w:t>
-      </w:r>
-      <w:r>
-        <w:rPr>
-          <w:b/>
-          <w:lang w:val="es-ES"/>
-        </w:rPr>
-        <w:t>)</w:t>
-      </w:r>
-    </w:p>
-    <w:p>
-      <w:pPr>
-        <w:rPr>
-          <w:rFonts w:cstheme="minorHAnsi"/>
-          <w:lang w:val="es-ES"/>
-        </w:rPr>
-      </w:pPr>
-    </w:p>
-    <w:p>
-      <w:pPr>
-        <w:rPr>
-          <w:rStyle w:val="Hyperlink"/>
-          <w:rFonts w:cstheme="minorHAnsi"/>
-          <w:lang w:val="es-ES"/>
-        </w:rPr>
-      </w:pPr>
-      <w:hyperlink r:id="rId7" w:history="1">
-        <w:r>
-          <w:rPr>
-            <w:rStyle w:val="Hyperlink"/>
-            <w:rFonts w:cstheme="minorHAnsi"/>
-            <w:lang w:val="es-ES"/>
-          </w:rPr>
-          <w:t>Http://localhost:8080/api/alumnos</w:t>
-        </w:r>
-      </w:hyperlink>
-      <w:r>
-        <w:rPr>
-          <w:rStyle w:val="Hyperlink"/>
-          <w:rFonts w:cstheme="minorHAnsi"/>
-          <w:lang w:val="es-ES"/>
-        </w:rPr>
-        <w:t>/</w:t>
-      </w:r>
-      <w:r>
-        <w:rPr>
-          <w:rStyle w:val="Hyperlink"/>
-          <w:rFonts w:cstheme="minorHAnsi"/>
-          <w:lang w:val="es-ES"/>
-        </w:rPr>
-        <w:t>cursoAlumno</w:t>
-      </w:r>
-      <w:r>
-        <w:rPr>
-          <w:rStyle w:val="Hyperlink"/>
-          <w:rFonts w:cstheme="minorHAnsi"/>
-          <w:lang w:val="es-ES"/>
-        </w:rPr>
-        <w:t>/</w:t>
-      </w:r>
-      <w:r>
-        <w:rPr>
-          <w:rStyle w:val="Hyperlink"/>
-          <w:rFonts w:cstheme="minorHAnsi"/>
-          <w:lang w:val="es-ES"/>
-        </w:rPr>
-        <w:t>dni</w:t>
-      </w:r>
-    </w:p>
-    <w:p>
-      <w:pPr>
-        <w:rPr>
-          <w:rFonts w:cstheme="minorHAnsi"/>
-          <w:lang w:val="es-ES"/>
-        </w:rPr>
-      </w:pPr>
-    </w:p>
-    <w:p>
-      <w:pPr>
-        <w:rPr>
-          <w:rFonts w:eastAsia="Times New Roman" w:cstheme="minorHAnsi"/>
-          <w:b/>
-          <w:color w:val="000000"/>
-          <w:lang w:eastAsia="es-AR"/>
-        </w:rPr>
-      </w:pPr>
-      <w:r>
-        <w:rPr>
-          <w:rFonts w:eastAsia="Times New Roman" w:cstheme="minorHAnsi"/>
-          <w:b/>
-          <w:color w:val="000000"/>
-          <w:lang w:eastAsia="es-AR"/>
-        </w:rPr>
-        <w:t xml:space="preserve">Resultado: asigna el curso al </w:t>
-      </w:r>
-      <w:r>
-        <w:rPr>
-          <w:rFonts w:eastAsia="Times New Roman" w:cstheme="minorHAnsi"/>
-          <w:b/>
-          <w:color w:val="000000"/>
-          <w:lang w:eastAsia="es-AR"/>
-        </w:rPr>
-        <w:t>alumno</w:t>
-      </w:r>
-      <w:r>
-        <w:rPr>
-          <w:rFonts w:eastAsia="Times New Roman" w:cstheme="minorHAnsi"/>
-          <w:b/>
-          <w:color w:val="000000"/>
-          <w:lang w:eastAsia="es-AR"/>
-        </w:rPr>
-        <w:t>.</w:t>
-      </w:r>
-    </w:p>
-    <w:p>
-      <w:pPr>
-        <w:rPr>
-          <w:rFonts w:eastAsia="Times New Roman" w:cstheme="minorHAnsi"/>
-          <w:color w:val="000000"/>
-          <w:lang w:eastAsia="es-AR"/>
-        </w:rPr>
-      </w:pPr>
-    </w:p>
-    <w:p>
-      <w:pPr>
-        <w:rPr>
-          <w:rFonts w:eastAsia="Times New Roman" w:cstheme="minorHAnsi"/>
-          <w:color w:val="000000"/>
-          <w:lang w:eastAsia="es-AR"/>
-        </w:rPr>
-      </w:pPr>
-      <w:r>
-        <w:rPr>
-          <w:rFonts w:eastAsia="Times New Roman" w:cstheme="minorHAnsi"/>
-          <w:color w:val="000000"/>
-          <w:lang w:eastAsia="es-AR"/>
-        </w:rPr>
-        <w:t xml:space="preserve">Se recibe un </w:t>
-      </w:r>
-      <w:r>
-        <w:rPr>
-          <w:rFonts w:eastAsia="Times New Roman" w:cstheme="minorHAnsi"/>
-          <w:color w:val="000000"/>
-          <w:lang w:eastAsia="es-AR"/>
-        </w:rPr>
-        <w:t>objeto</w:t>
-      </w:r>
-      <w:r>
-        <w:rPr>
-          <w:rFonts w:eastAsia="Times New Roman" w:cstheme="minorHAnsi"/>
-          <w:color w:val="000000"/>
-          <w:lang w:eastAsia="es-AR"/>
-        </w:rPr>
-        <w:t xml:space="preserve"> con el formato {</w:t>
-      </w:r>
-      <w:r>
-        <w:rPr>
-          <w:rFonts w:eastAsia="Times New Roman" w:cstheme="minorHAnsi"/>
-          <w:color w:val="000000"/>
-          <w:lang w:eastAsia="es-AR"/>
-        </w:rPr>
-        <w:t>dni</w:t>
-      </w:r>
-      <w:r>
-        <w:rPr>
-          <w:rFonts w:eastAsia="Times New Roman" w:cstheme="minorHAnsi"/>
-          <w:color w:val="000000"/>
-          <w:lang w:eastAsia="es-AR"/>
-        </w:rPr>
-        <w:t xml:space="preserve">, </w:t>
-      </w:r>
-      <w:r>
-        <w:rPr>
-          <w:rFonts w:eastAsia="Times New Roman" w:cstheme="minorHAnsi"/>
-          <w:color w:val="000000"/>
-          <w:lang w:eastAsia="es-AR"/>
-        </w:rPr>
-        <w:t>idCurso</w:t>
-      </w:r>
-      <w:r>
-        <w:rPr>
-          <w:rFonts w:eastAsia="Times New Roman" w:cstheme="minorHAnsi"/>
-          <w:color w:val="000000"/>
-          <w:lang w:eastAsia="es-AR"/>
-        </w:rPr>
-        <w:t xml:space="preserve">}, </w:t>
-      </w:r>
-      <w:r>
-        <w:rPr>
-          <w:rFonts w:eastAsia="Times New Roman" w:cstheme="minorHAnsi"/>
-          <w:color w:val="000000"/>
-          <w:lang w:eastAsia="es-AR"/>
-        </w:rPr>
-        <w:t>que indica el dni del alumno y el curso que se le debe asignar</w:t>
-      </w:r>
-    </w:p>
-    <w:p>
-      <w:pPr>
-        <w:rPr>
-          <w:rFonts w:eastAsia="Times New Roman" w:cstheme="minorHAnsi"/>
-          <w:color w:val="000000"/>
-          <w:lang w:eastAsia="es-AR"/>
-        </w:rPr>
-      </w:pPr>
-    </w:p>
-    <w:p>
-      <w:pPr>
-        <w:rPr>
-          <w:rFonts w:eastAsia="Times New Roman" w:cstheme="minorHAnsi"/>
-          <w:b/>
-          <w:color w:val="000000"/>
-          <w:lang w:eastAsia="es-AR"/>
-        </w:rPr>
-      </w:pPr>
-      <w:r>
-        <w:rPr>
-          <w:rFonts w:eastAsia="Times New Roman" w:cstheme="minorHAnsi"/>
-          <w:b/>
-          <w:color w:val="000000"/>
-          <w:lang w:eastAsia="es-AR"/>
-        </w:rPr>
-        <w:t>Resultado Ok:</w:t>
-      </w:r>
-    </w:p>
-    <w:p>
-      <w:pPr>
-        <w:rPr>
-          <w:rFonts w:eastAsia="Times New Roman" w:cstheme="minorHAnsi"/>
-          <w:color w:val="000000"/>
-          <w:lang w:eastAsia="es-AR"/>
-        </w:rPr>
-      </w:pPr>
-    </w:p>
-    <w:p>
-      <w:pPr>
-        <w:rPr>
-          <w:rFonts w:ascii="Consolas" w:hAnsi="Consolas"/>
-        </w:rPr>
-      </w:pPr>
-      <w:r>
-        <w:rPr>
-          <w:rFonts w:eastAsia="Times New Roman" w:cstheme="minorHAnsi"/>
-          <w:color w:val="000000"/>
-          <w:lang w:eastAsia="es-AR"/>
-        </w:rPr>
-        <w:t xml:space="preserve">Devuelve </w:t>
-      </w:r>
-      <w:r>
-        <w:rPr>
-          <w:rFonts w:ascii="Consolas" w:hAnsi="Consolas"/>
-        </w:rPr>
-        <w:t>un JSON con el alumno con su id del curso</w:t>
-      </w:r>
-    </w:p>
-    <w:p>
-      <w:pPr>
-        <w:numPr>
-          <w:ilvl w:val="0"/>
-          <w:numId w:val="1"/>
-        </w:numPr>
-        <w:spacing w:before="100" w:beforeAutospacing="1" w:after="100" w:afterAutospacing="1" w:line="240" w:lineRule="auto"/>
-        <w:ind w:left="480"/>
-        <w:rPr>
-          <w:rFonts w:ascii="Arial" w:eastAsia="Times New Roman" w:hAnsi="Arial" w:cs="Arial"/>
-          <w:color w:val="000000"/>
-          <w:sz w:val="18"/>
-          <w:szCs w:val="18"/>
-          <w:lang w:val="es-ES" w:eastAsia="es-ES"/>
-        </w:rPr>
-      </w:pPr>
-      <w:r>
-        <w:rPr>
-          <w:rFonts w:ascii="Arial" w:eastAsia="Times New Roman" w:hAnsi="Arial" w:cs="Arial"/>
-          <w:color w:val="000000"/>
-          <w:sz w:val="18"/>
-          <w:szCs w:val="18"/>
-          <w:lang w:eastAsia="es-AR"/>
-        </w:rPr>
         <w:lastRenderedPageBreak/>
-        <w:t>    </w:t>
-      </w:r>
-      <w:r>
-        <w:rPr>
-          <w:rFonts w:ascii="Arial" w:eastAsia="Times New Roman" w:hAnsi="Arial" w:cs="Arial"/>
-          <w:color w:val="000000"/>
-          <w:sz w:val="18"/>
-          <w:szCs w:val="18"/>
-          <w:lang w:val="es-ES" w:eastAsia="es-ES"/>
-        </w:rPr>
-        <w:t>{</w:t>
-      </w:r>
-    </w:p>
-    <w:p>
-      <w:pPr>
-        <w:numPr>
-          <w:ilvl w:val="1"/>
-          <w:numId w:val="1"/>
-        </w:numPr>
-        <w:spacing w:before="100" w:beforeAutospacing="1" w:after="100" w:afterAutospacing="1" w:line="240" w:lineRule="auto"/>
-        <w:ind w:left="960"/>
-        <w:rPr>
-          <w:rFonts w:ascii="Arial" w:eastAsia="Times New Roman" w:hAnsi="Arial" w:cs="Arial"/>
-          <w:color w:val="000000"/>
-          <w:sz w:val="18"/>
-          <w:szCs w:val="18"/>
-          <w:lang w:val="es-ES" w:eastAsia="es-ES"/>
-        </w:rPr>
-      </w:pPr>
-      <w:r>
-        <w:rPr>
-          <w:rFonts w:ascii="Arial" w:eastAsia="Times New Roman" w:hAnsi="Arial" w:cs="Arial"/>
-          <w:b/>
-          <w:bCs/>
-          <w:color w:val="000000"/>
-          <w:sz w:val="18"/>
-          <w:szCs w:val="18"/>
-          <w:lang w:val="es-ES" w:eastAsia="es-ES"/>
-        </w:rPr>
-        <w:t>dni</w:t>
-      </w:r>
-      <w:r>
-        <w:rPr>
-          <w:rFonts w:ascii="Arial" w:eastAsia="Times New Roman" w:hAnsi="Arial" w:cs="Arial"/>
-          <w:color w:val="000000"/>
-          <w:sz w:val="18"/>
-          <w:szCs w:val="18"/>
-          <w:lang w:val="es-ES" w:eastAsia="es-ES"/>
-        </w:rPr>
-        <w:t>: </w:t>
-      </w:r>
-      <w:r>
-        <w:rPr>
-          <w:rFonts w:ascii="Arial" w:eastAsia="Times New Roman" w:hAnsi="Arial" w:cs="Arial"/>
-          <w:color w:val="0000FF"/>
-          <w:sz w:val="18"/>
-          <w:szCs w:val="18"/>
-          <w:lang w:val="es-ES" w:eastAsia="es-ES"/>
-        </w:rPr>
-        <w:t>31000125</w:t>
-      </w:r>
-      <w:r>
-        <w:rPr>
-          <w:rFonts w:ascii="Arial" w:eastAsia="Times New Roman" w:hAnsi="Arial" w:cs="Arial"/>
-          <w:color w:val="000000"/>
-          <w:sz w:val="18"/>
-          <w:szCs w:val="18"/>
-          <w:lang w:val="es-ES" w:eastAsia="es-ES"/>
-        </w:rPr>
-        <w:t>,</w:t>
-      </w:r>
-    </w:p>
-    <w:p>
-      <w:pPr>
-        <w:numPr>
-          <w:ilvl w:val="1"/>
-          <w:numId w:val="1"/>
-        </w:numPr>
-        <w:spacing w:before="100" w:beforeAutospacing="1" w:after="100" w:afterAutospacing="1" w:line="240" w:lineRule="auto"/>
-        <w:ind w:left="960"/>
-        <w:rPr>
-          <w:rFonts w:ascii="Arial" w:eastAsia="Times New Roman" w:hAnsi="Arial" w:cs="Arial"/>
-          <w:color w:val="000000"/>
-          <w:sz w:val="18"/>
-          <w:szCs w:val="18"/>
-          <w:lang w:val="es-ES" w:eastAsia="es-ES"/>
-        </w:rPr>
-      </w:pPr>
-      <w:r>
-        <w:rPr>
-          <w:rFonts w:ascii="Arial" w:eastAsia="Times New Roman" w:hAnsi="Arial" w:cs="Arial"/>
-          <w:b/>
-          <w:bCs/>
-          <w:color w:val="000000"/>
-          <w:sz w:val="18"/>
-          <w:szCs w:val="18"/>
-          <w:lang w:val="es-ES" w:eastAsia="es-ES"/>
-        </w:rPr>
-        <w:t>direccion</w:t>
-      </w:r>
-      <w:r>
-        <w:rPr>
-          <w:rFonts w:ascii="Arial" w:eastAsia="Times New Roman" w:hAnsi="Arial" w:cs="Arial"/>
-          <w:color w:val="000000"/>
-          <w:sz w:val="18"/>
-          <w:szCs w:val="18"/>
-          <w:lang w:val="es-ES" w:eastAsia="es-ES"/>
-        </w:rPr>
-        <w:t>: </w:t>
-      </w:r>
-      <w:r>
-        <w:rPr>
-          <w:rFonts w:ascii="Arial" w:eastAsia="Times New Roman" w:hAnsi="Arial" w:cs="Arial"/>
-          <w:color w:val="008000"/>
-          <w:sz w:val="18"/>
-          <w:szCs w:val="18"/>
-          <w:lang w:val="es-ES" w:eastAsia="es-ES"/>
-        </w:rPr>
-        <w:t>"</w:t>
-      </w:r>
-      <w:r>
-        <w:rPr>
-          <w:rFonts w:ascii="Arial" w:eastAsia="Times New Roman" w:hAnsi="Arial" w:cs="Arial"/>
-          <w:color w:val="008000"/>
-          <w:sz w:val="18"/>
-          <w:szCs w:val="18"/>
-          <w:lang w:val="es-ES" w:eastAsia="es-ES"/>
-        </w:rPr>
-        <w:t>Diaz Velez 1234</w:t>
-      </w:r>
-      <w:r>
-        <w:rPr>
-          <w:rFonts w:ascii="Arial" w:eastAsia="Times New Roman" w:hAnsi="Arial" w:cs="Arial"/>
-          <w:color w:val="008000"/>
-          <w:sz w:val="18"/>
-          <w:szCs w:val="18"/>
-          <w:lang w:val="es-ES" w:eastAsia="es-ES"/>
-        </w:rPr>
-        <w:t>"</w:t>
-      </w:r>
-      <w:r>
-        <w:rPr>
-          <w:rFonts w:ascii="Arial" w:eastAsia="Times New Roman" w:hAnsi="Arial" w:cs="Arial"/>
-          <w:color w:val="000000"/>
-          <w:sz w:val="18"/>
-          <w:szCs w:val="18"/>
-          <w:lang w:val="es-ES" w:eastAsia="es-ES"/>
-        </w:rPr>
-        <w:t>,</w:t>
-      </w:r>
-    </w:p>
-    <w:p>
-      <w:pPr>
-        <w:numPr>
-          <w:ilvl w:val="1"/>
-          <w:numId w:val="1"/>
-        </w:numPr>
-        <w:spacing w:before="100" w:beforeAutospacing="1" w:after="100" w:afterAutospacing="1" w:line="240" w:lineRule="auto"/>
-        <w:ind w:left="960"/>
-        <w:rPr>
-          <w:rFonts w:ascii="Arial" w:eastAsia="Times New Roman" w:hAnsi="Arial" w:cs="Arial"/>
-          <w:color w:val="000000"/>
-          <w:sz w:val="18"/>
-          <w:szCs w:val="18"/>
-          <w:lang w:val="es-ES" w:eastAsia="es-ES"/>
-        </w:rPr>
-      </w:pPr>
-      <w:r>
-        <w:rPr>
-          <w:rFonts w:ascii="Arial" w:eastAsia="Times New Roman" w:hAnsi="Arial" w:cs="Arial"/>
-          <w:b/>
-          <w:bCs/>
-          <w:color w:val="000000"/>
-          <w:sz w:val="18"/>
-          <w:szCs w:val="18"/>
-          <w:lang w:val="es-ES" w:eastAsia="es-ES"/>
-        </w:rPr>
-        <w:t>telefono</w:t>
-      </w:r>
-      <w:r>
-        <w:rPr>
-          <w:rFonts w:ascii="Arial" w:eastAsia="Times New Roman" w:hAnsi="Arial" w:cs="Arial"/>
-          <w:color w:val="000000"/>
-          <w:sz w:val="18"/>
-          <w:szCs w:val="18"/>
-          <w:lang w:val="es-ES" w:eastAsia="es-ES"/>
-        </w:rPr>
-        <w:t>: </w:t>
-      </w:r>
-      <w:r>
-        <w:rPr>
-          <w:rFonts w:ascii="Arial" w:eastAsia="Times New Roman" w:hAnsi="Arial" w:cs="Arial"/>
-          <w:color w:val="008000"/>
-          <w:sz w:val="18"/>
-          <w:szCs w:val="18"/>
-          <w:lang w:val="es-ES" w:eastAsia="es-ES"/>
-        </w:rPr>
-        <w:t>"</w:t>
-      </w:r>
-      <w:r>
-        <w:rPr>
-          <w:rFonts w:ascii="Arial" w:eastAsia="Times New Roman" w:hAnsi="Arial" w:cs="Arial"/>
-          <w:color w:val="008000"/>
-          <w:sz w:val="18"/>
-          <w:szCs w:val="18"/>
-          <w:lang w:val="es-ES" w:eastAsia="es-ES"/>
-        </w:rPr>
-        <w:t>1122223333</w:t>
-      </w:r>
-      <w:r>
-        <w:rPr>
-          <w:rFonts w:ascii="Arial" w:eastAsia="Times New Roman" w:hAnsi="Arial" w:cs="Arial"/>
-          <w:color w:val="008000"/>
-          <w:sz w:val="18"/>
-          <w:szCs w:val="18"/>
-          <w:lang w:val="es-ES" w:eastAsia="es-ES"/>
-        </w:rPr>
-        <w:t>"</w:t>
-      </w:r>
-      <w:r>
-        <w:rPr>
-          <w:rFonts w:ascii="Arial" w:eastAsia="Times New Roman" w:hAnsi="Arial" w:cs="Arial"/>
-          <w:color w:val="000000"/>
-          <w:sz w:val="18"/>
-          <w:szCs w:val="18"/>
-          <w:lang w:val="es-ES" w:eastAsia="es-ES"/>
-        </w:rPr>
-        <w:t>,</w:t>
-      </w:r>
-    </w:p>
-    <w:p>
-      <w:pPr>
-        <w:numPr>
-          <w:ilvl w:val="1"/>
-          <w:numId w:val="1"/>
-        </w:numPr>
-        <w:spacing w:before="100" w:beforeAutospacing="1" w:after="100" w:afterAutospacing="1" w:line="240" w:lineRule="auto"/>
-        <w:ind w:left="960"/>
-        <w:rPr>
-          <w:rFonts w:ascii="Arial" w:eastAsia="Times New Roman" w:hAnsi="Arial" w:cs="Arial"/>
-          <w:color w:val="000000"/>
-          <w:sz w:val="18"/>
-          <w:szCs w:val="18"/>
-          <w:lang w:val="es-ES" w:eastAsia="es-ES"/>
-        </w:rPr>
-      </w:pPr>
-      <w:r>
-        <w:rPr>
-          <w:rFonts w:ascii="Arial" w:eastAsia="Times New Roman" w:hAnsi="Arial" w:cs="Arial"/>
-          <w:b/>
-          <w:bCs/>
-          <w:color w:val="000000"/>
-          <w:sz w:val="18"/>
-          <w:szCs w:val="18"/>
-          <w:lang w:val="es-ES" w:eastAsia="es-ES"/>
-        </w:rPr>
-        <w:t>email</w:t>
-      </w:r>
-      <w:r>
-        <w:rPr>
-          <w:rFonts w:ascii="Arial" w:eastAsia="Times New Roman" w:hAnsi="Arial" w:cs="Arial"/>
-          <w:color w:val="000000"/>
-          <w:sz w:val="18"/>
-          <w:szCs w:val="18"/>
-          <w:lang w:val="es-ES" w:eastAsia="es-ES"/>
-        </w:rPr>
-        <w:t>: </w:t>
-      </w:r>
-      <w:r>
-        <w:rPr>
-          <w:rFonts w:ascii="Arial" w:eastAsia="Times New Roman" w:hAnsi="Arial" w:cs="Arial"/>
-          <w:color w:val="008000"/>
-          <w:sz w:val="18"/>
-          <w:szCs w:val="18"/>
-          <w:lang w:val="es-ES" w:eastAsia="es-ES"/>
-        </w:rPr>
-        <w:t>"</w:t>
-      </w:r>
-      <w:r>
-        <w:t xml:space="preserve"> </w:t>
-      </w:r>
-      <w:r>
-        <w:rPr>
-          <w:rFonts w:ascii="Arial" w:eastAsia="Times New Roman" w:hAnsi="Arial" w:cs="Arial"/>
-          <w:color w:val="008000"/>
-          <w:sz w:val="18"/>
-          <w:szCs w:val="18"/>
-          <w:lang w:val="es-ES" w:eastAsia="es-ES"/>
-        </w:rPr>
-        <w:t>jcastro@mail.</w:t>
-      </w:r>
-      <w:r>
-        <w:rPr>
-          <w:rFonts w:ascii="Arial" w:eastAsia="Times New Roman" w:hAnsi="Arial" w:cs="Arial"/>
-          <w:color w:val="008000"/>
-          <w:sz w:val="18"/>
-          <w:szCs w:val="18"/>
-          <w:lang w:val="es-ES" w:eastAsia="es-ES"/>
-        </w:rPr>
-        <w:t>net</w:t>
-      </w:r>
-      <w:r>
-        <w:rPr>
-          <w:rFonts w:ascii="Arial" w:eastAsia="Times New Roman" w:hAnsi="Arial" w:cs="Arial"/>
-          <w:color w:val="008000"/>
-          <w:sz w:val="18"/>
-          <w:szCs w:val="18"/>
-          <w:lang w:val="es-ES" w:eastAsia="es-ES"/>
-        </w:rPr>
-        <w:t xml:space="preserve"> </w:t>
-      </w:r>
-      <w:r>
-        <w:rPr>
-          <w:rFonts w:ascii="Arial" w:eastAsia="Times New Roman" w:hAnsi="Arial" w:cs="Arial"/>
-          <w:color w:val="008000"/>
-          <w:sz w:val="18"/>
-          <w:szCs w:val="18"/>
-          <w:lang w:val="es-ES" w:eastAsia="es-ES"/>
-        </w:rPr>
-        <w:t>"</w:t>
-      </w:r>
-      <w:r>
-        <w:rPr>
-          <w:rFonts w:ascii="Arial" w:eastAsia="Times New Roman" w:hAnsi="Arial" w:cs="Arial"/>
-          <w:color w:val="000000"/>
-          <w:sz w:val="18"/>
-          <w:szCs w:val="18"/>
-          <w:lang w:val="es-ES" w:eastAsia="es-ES"/>
-        </w:rPr>
-        <w:t>,</w:t>
-      </w:r>
-    </w:p>
-    <w:p>
-      <w:pPr>
-        <w:numPr>
-          <w:ilvl w:val="1"/>
-          <w:numId w:val="1"/>
-        </w:numPr>
-        <w:spacing w:before="100" w:beforeAutospacing="1" w:after="100" w:afterAutospacing="1" w:line="240" w:lineRule="auto"/>
-        <w:ind w:left="960"/>
-        <w:rPr>
-          <w:rFonts w:ascii="Arial" w:eastAsia="Times New Roman" w:hAnsi="Arial" w:cs="Arial"/>
-          <w:color w:val="000000"/>
-          <w:sz w:val="18"/>
-          <w:szCs w:val="18"/>
-          <w:lang w:val="es-ES" w:eastAsia="es-ES"/>
-        </w:rPr>
-      </w:pPr>
-      <w:r>
-        <w:rPr>
-          <w:rFonts w:ascii="Arial" w:eastAsia="Times New Roman" w:hAnsi="Arial" w:cs="Arial"/>
-          <w:b/>
-          <w:bCs/>
-          <w:color w:val="000000"/>
-          <w:sz w:val="18"/>
-          <w:szCs w:val="18"/>
-          <w:lang w:val="es-ES" w:eastAsia="es-ES"/>
-        </w:rPr>
-        <w:t>nombre</w:t>
-      </w:r>
-      <w:r>
-        <w:rPr>
-          <w:rFonts w:ascii="Arial" w:eastAsia="Times New Roman" w:hAnsi="Arial" w:cs="Arial"/>
-          <w:color w:val="000000"/>
-          <w:sz w:val="18"/>
-          <w:szCs w:val="18"/>
-          <w:lang w:val="es-ES" w:eastAsia="es-ES"/>
-        </w:rPr>
-        <w:t>: </w:t>
-      </w:r>
-      <w:r>
-        <w:rPr>
-          <w:rFonts w:ascii="Arial" w:eastAsia="Times New Roman" w:hAnsi="Arial" w:cs="Arial"/>
-          <w:color w:val="008000"/>
-          <w:sz w:val="18"/>
-          <w:szCs w:val="18"/>
-          <w:lang w:val="es-ES" w:eastAsia="es-ES"/>
-        </w:rPr>
-        <w:t>"</w:t>
-      </w:r>
-      <w:r>
-        <w:rPr>
-          <w:rFonts w:ascii="Arial" w:eastAsia="Times New Roman" w:hAnsi="Arial" w:cs="Arial"/>
-          <w:color w:val="008000"/>
-          <w:sz w:val="18"/>
-          <w:szCs w:val="18"/>
-          <w:lang w:val="es-ES" w:eastAsia="es-ES"/>
-        </w:rPr>
-        <w:t>Juan</w:t>
-      </w:r>
-      <w:r>
-        <w:rPr>
-          <w:rFonts w:ascii="Arial" w:eastAsia="Times New Roman" w:hAnsi="Arial" w:cs="Arial"/>
-          <w:color w:val="008000"/>
-          <w:sz w:val="18"/>
-          <w:szCs w:val="18"/>
-          <w:lang w:val="es-ES" w:eastAsia="es-ES"/>
-        </w:rPr>
-        <w:t>"</w:t>
-      </w:r>
-      <w:r>
-        <w:rPr>
-          <w:rFonts w:ascii="Arial" w:eastAsia="Times New Roman" w:hAnsi="Arial" w:cs="Arial"/>
-          <w:color w:val="000000"/>
-          <w:sz w:val="18"/>
-          <w:szCs w:val="18"/>
-          <w:lang w:val="es-ES" w:eastAsia="es-ES"/>
-        </w:rPr>
-        <w:t>,</w:t>
-      </w:r>
-    </w:p>
-    <w:p>
-      <w:pPr>
-        <w:numPr>
-          <w:ilvl w:val="1"/>
-          <w:numId w:val="1"/>
-        </w:numPr>
-        <w:spacing w:before="100" w:beforeAutospacing="1" w:after="100" w:afterAutospacing="1" w:line="240" w:lineRule="auto"/>
-        <w:ind w:left="960"/>
-        <w:rPr>
-          <w:rFonts w:ascii="Arial" w:eastAsia="Times New Roman" w:hAnsi="Arial" w:cs="Arial"/>
-          <w:color w:val="000000"/>
-          <w:sz w:val="18"/>
-          <w:szCs w:val="18"/>
-          <w:lang w:val="es-ES" w:eastAsia="es-ES"/>
-        </w:rPr>
-      </w:pPr>
-      <w:r>
-        <w:rPr>
-          <w:rFonts w:ascii="Arial" w:eastAsia="Times New Roman" w:hAnsi="Arial" w:cs="Arial"/>
-          <w:b/>
-          <w:bCs/>
-          <w:color w:val="000000"/>
-          <w:sz w:val="18"/>
-          <w:szCs w:val="18"/>
-          <w:lang w:val="es-ES" w:eastAsia="es-ES"/>
-        </w:rPr>
-        <w:t>apellido</w:t>
-      </w:r>
-      <w:r>
-        <w:rPr>
-          <w:rFonts w:ascii="Arial" w:eastAsia="Times New Roman" w:hAnsi="Arial" w:cs="Arial"/>
-          <w:color w:val="000000"/>
-          <w:sz w:val="18"/>
-          <w:szCs w:val="18"/>
-          <w:lang w:val="es-ES" w:eastAsia="es-ES"/>
-        </w:rPr>
-        <w:t>: </w:t>
-      </w:r>
-      <w:r>
-        <w:rPr>
-          <w:rFonts w:ascii="Arial" w:eastAsia="Times New Roman" w:hAnsi="Arial" w:cs="Arial"/>
-          <w:color w:val="008000"/>
-          <w:sz w:val="18"/>
-          <w:szCs w:val="18"/>
-          <w:lang w:val="es-ES" w:eastAsia="es-ES"/>
-        </w:rPr>
-        <w:t>"</w:t>
-      </w:r>
-      <w:r>
-        <w:rPr>
-          <w:rFonts w:ascii="Arial" w:eastAsia="Times New Roman" w:hAnsi="Arial" w:cs="Arial"/>
-          <w:color w:val="008000"/>
-          <w:sz w:val="18"/>
-          <w:szCs w:val="18"/>
-          <w:lang w:val="es-ES" w:eastAsia="es-ES"/>
-        </w:rPr>
-        <w:t>Castro</w:t>
-      </w:r>
-      <w:r>
-        <w:rPr>
-          <w:rFonts w:ascii="Arial" w:eastAsia="Times New Roman" w:hAnsi="Arial" w:cs="Arial"/>
-          <w:color w:val="008000"/>
-          <w:sz w:val="18"/>
-          <w:szCs w:val="18"/>
-          <w:lang w:val="es-ES" w:eastAsia="es-ES"/>
-        </w:rPr>
-        <w:t>"</w:t>
-      </w:r>
-      <w:r>
-        <w:rPr>
-          <w:rFonts w:ascii="Arial" w:eastAsia="Times New Roman" w:hAnsi="Arial" w:cs="Arial"/>
-          <w:color w:val="000000"/>
-          <w:sz w:val="18"/>
-          <w:szCs w:val="18"/>
-          <w:lang w:val="es-ES" w:eastAsia="es-ES"/>
-        </w:rPr>
-        <w:t>,</w:t>
-      </w:r>
-    </w:p>
-    <w:p>
-      <w:pPr>
-        <w:numPr>
-          <w:ilvl w:val="1"/>
-          <w:numId w:val="1"/>
-        </w:numPr>
-        <w:spacing w:before="100" w:beforeAutospacing="1" w:after="100" w:afterAutospacing="1" w:line="240" w:lineRule="auto"/>
-        <w:ind w:left="960"/>
-        <w:rPr>
-          <w:rFonts w:ascii="Arial" w:eastAsia="Times New Roman" w:hAnsi="Arial" w:cs="Arial"/>
-          <w:color w:val="000000"/>
-          <w:sz w:val="18"/>
-          <w:szCs w:val="18"/>
-          <w:lang w:val="es-ES" w:eastAsia="es-ES"/>
-        </w:rPr>
-      </w:pPr>
-      <w:r>
-        <w:rPr>
-          <w:rFonts w:ascii="Arial" w:eastAsia="Times New Roman" w:hAnsi="Arial" w:cs="Arial"/>
-          <w:b/>
-          <w:bCs/>
-          <w:color w:val="000000"/>
-          <w:sz w:val="18"/>
-          <w:szCs w:val="18"/>
-          <w:lang w:val="es-ES" w:eastAsia="es-ES"/>
-        </w:rPr>
-        <w:t>idCurso</w:t>
-      </w:r>
-      <w:r>
-        <w:rPr>
-          <w:rFonts w:ascii="Arial" w:eastAsia="Times New Roman" w:hAnsi="Arial" w:cs="Arial"/>
-          <w:color w:val="000000"/>
-          <w:sz w:val="18"/>
-          <w:szCs w:val="18"/>
-          <w:lang w:val="es-ES" w:eastAsia="es-ES"/>
-        </w:rPr>
-        <w:t xml:space="preserve">: </w:t>
-      </w:r>
-      <w:r>
-        <w:rPr>
-          <w:rFonts w:ascii="Arial" w:eastAsia="Times New Roman" w:hAnsi="Arial" w:cs="Arial"/>
-          <w:color w:val="008000"/>
-          <w:sz w:val="18"/>
-          <w:szCs w:val="18"/>
-          <w:lang w:val="es-ES" w:eastAsia="es-ES"/>
-        </w:rPr>
-        <w:t>100</w:t>
-      </w:r>
-      <w:r>
-        <w:rPr>
-          <w:rFonts w:ascii="Arial" w:eastAsia="Times New Roman" w:hAnsi="Arial" w:cs="Arial"/>
-          <w:color w:val="000000"/>
-          <w:sz w:val="18"/>
-          <w:szCs w:val="18"/>
-          <w:lang w:val="es-ES" w:eastAsia="es-ES"/>
-        </w:rPr>
-        <w:t>,</w:t>
-      </w:r>
-    </w:p>
-    <w:p>
-      <w:pPr>
-        <w:spacing w:beforeAutospacing="1" w:after="0" w:afterAutospacing="1" w:line="240" w:lineRule="auto"/>
-        <w:ind w:left="480"/>
-        <w:rPr>
-          <w:rFonts w:ascii="Arial" w:eastAsia="Times New Roman" w:hAnsi="Arial" w:cs="Arial"/>
-          <w:color w:val="000000"/>
-          <w:sz w:val="18"/>
-          <w:szCs w:val="18"/>
-          <w:lang w:val="es-ES" w:eastAsia="es-ES"/>
-        </w:rPr>
-      </w:pPr>
-      <w:r>
-        <w:rPr>
-          <w:rFonts w:ascii="Arial" w:eastAsia="Times New Roman" w:hAnsi="Arial" w:cs="Arial"/>
-          <w:color w:val="000000"/>
-          <w:sz w:val="18"/>
-          <w:szCs w:val="18"/>
-          <w:lang w:val="es-ES" w:eastAsia="es-ES"/>
-        </w:rPr>
-        <w:t>},</w:t>
-      </w:r>
-    </w:p>
-    <w:p>
-      <w:pPr>
-        <w:rPr>
-          <w:rFonts w:eastAsia="Times New Roman" w:cstheme="minorHAnsi"/>
-          <w:color w:val="000000"/>
-          <w:lang w:eastAsia="es-AR"/>
-        </w:rPr>
-      </w:pPr>
-    </w:p>
-    <w:p>
-      <w:pPr>
-        <w:rPr>
-          <w:rFonts w:eastAsia="Times New Roman" w:cstheme="minorHAnsi"/>
-          <w:b/>
-          <w:color w:val="000000"/>
-          <w:lang w:eastAsia="es-AR"/>
-        </w:rPr>
-      </w:pPr>
-      <w:r>
-        <w:rPr>
-          <w:rFonts w:eastAsia="Times New Roman" w:cstheme="minorHAnsi"/>
-          <w:b/>
-          <w:color w:val="000000"/>
-          <w:lang w:eastAsia="es-AR"/>
-        </w:rPr>
-        <w:t>Resultado con errores:</w:t>
-      </w:r>
-    </w:p>
-    <w:p>
-      <w:pPr>
-        <w:rPr>
-          <w:rFonts w:eastAsia="Times New Roman" w:cstheme="minorHAnsi"/>
-          <w:color w:val="000000"/>
-          <w:lang w:eastAsia="es-AR"/>
-        </w:rPr>
-      </w:pPr>
-    </w:p>
-    <w:p>
-      <w:pPr>
-        <w:rPr>
-          <w:rFonts w:eastAsia="Times New Roman" w:cstheme="minorHAnsi"/>
-          <w:color w:val="000000"/>
-          <w:lang w:eastAsia="es-AR"/>
-        </w:rPr>
-      </w:pPr>
-      <w:r>
-        <w:rPr>
-          <w:rFonts w:eastAsia="Times New Roman" w:cstheme="minorHAnsi"/>
-          <w:color w:val="000000"/>
-          <w:lang w:eastAsia="es-AR"/>
-        </w:rPr>
-        <w:t>Devuelve un JSON con el error de la operación:</w:t>
-      </w:r>
-    </w:p>
-    <w:p>
-      <w:pPr>
-        <w:rPr>
-          <w:rFonts w:eastAsia="Times New Roman" w:cstheme="minorHAnsi"/>
-          <w:color w:val="000000"/>
-          <w:lang w:eastAsia="es-AR"/>
-        </w:rPr>
-      </w:pPr>
-    </w:p>
-    <w:p>
-      <w:pPr>
-        <w:rPr>
-          <w:rFonts w:eastAsia="Times New Roman" w:cstheme="minorHAnsi"/>
-          <w:color w:val="000000"/>
-          <w:lang w:eastAsia="es-AR"/>
-        </w:rPr>
-      </w:pPr>
-      <w:r>
-        <w:rPr>
-          <w:rFonts w:eastAsia="Times New Roman" w:cstheme="minorHAnsi"/>
-          <w:color w:val="000000"/>
-          <w:lang w:eastAsia="es-AR"/>
-        </w:rPr>
-        <w:t xml:space="preserve">Si el </w:t>
-      </w:r>
-      <w:r>
-        <w:rPr>
-          <w:rFonts w:eastAsia="Times New Roman" w:cstheme="minorHAnsi"/>
-          <w:color w:val="000000"/>
-          <w:lang w:eastAsia="es-AR"/>
-        </w:rPr>
-        <w:t>alumno</w:t>
-      </w:r>
-      <w:r>
-        <w:rPr>
-          <w:rFonts w:eastAsia="Times New Roman" w:cstheme="minorHAnsi"/>
-          <w:color w:val="000000"/>
-          <w:lang w:eastAsia="es-AR"/>
-        </w:rPr>
-        <w:t xml:space="preserve"> no existe</w:t>
-      </w:r>
-    </w:p>
-    <w:p>
-      <w:pPr>
-        <w:rPr>
-          <w:rFonts w:ascii="Consolas" w:hAnsi="Consolas"/>
-        </w:rPr>
-      </w:pPr>
-      <w:r>
-        <w:rPr>
-          <w:rFonts w:ascii="Consolas" w:hAnsi="Consolas"/>
-        </w:rPr>
-        <w:t>{</w:t>
-      </w:r>
-    </w:p>
-    <w:p>
-      <w:pPr>
-        <w:rPr>
-          <w:rFonts w:ascii="Consolas" w:hAnsi="Consolas"/>
-        </w:rPr>
-      </w:pPr>
-      <w:r>
-        <w:rPr>
-          <w:rFonts w:ascii="Consolas" w:hAnsi="Consolas"/>
-        </w:rPr>
-        <w:t xml:space="preserve">  estado: 404,</w:t>
-      </w:r>
-    </w:p>
-    <w:p>
-      <w:pPr>
-        <w:rPr>
-          <w:rFonts w:ascii="Consolas" w:hAnsi="Consolas"/>
-        </w:rPr>
-      </w:pPr>
-      <w:r>
-        <w:rPr>
-          <w:rFonts w:ascii="Consolas" w:hAnsi="Consolas"/>
-        </w:rPr>
-        <w:t xml:space="preserve">  descripcion: 'No hay ningún alumno con el dni informado'</w:t>
-      </w:r>
-    </w:p>
-    <w:p>
-      <w:pPr>
-        <w:rPr>
-          <w:rFonts w:eastAsia="Times New Roman" w:cstheme="minorHAnsi"/>
-          <w:color w:val="000000"/>
-          <w:lang w:eastAsia="es-AR"/>
-        </w:rPr>
-      </w:pPr>
-      <w:r>
-        <w:rPr>
-          <w:rFonts w:ascii="Consolas" w:hAnsi="Consolas"/>
-        </w:rPr>
-        <w:t>}</w:t>
-      </w:r>
-    </w:p>
-    <w:p>
-      <w:pPr>
-        <w:rPr>
-          <w:rFonts w:eastAsia="Times New Roman" w:cstheme="minorHAnsi"/>
-          <w:color w:val="000000"/>
-          <w:lang w:eastAsia="es-AR"/>
-        </w:rPr>
-      </w:pPr>
-      <w:r>
-        <w:rPr>
-          <w:rFonts w:eastAsia="Times New Roman" w:cstheme="minorHAnsi"/>
-          <w:color w:val="000000"/>
-          <w:lang w:eastAsia="es-AR"/>
-        </w:rPr>
-        <w:t>O bien</w:t>
-      </w:r>
-      <w:r>
-        <w:rPr>
-          <w:rFonts w:eastAsia="Times New Roman" w:cstheme="minorHAnsi"/>
-          <w:color w:val="000000"/>
-          <w:lang w:eastAsia="es-AR"/>
-        </w:rPr>
-        <w:t xml:space="preserve"> si el curso no existe</w:t>
-      </w:r>
-    </w:p>
-    <w:p>
-      <w:pPr>
-        <w:rPr>
-          <w:rFonts w:ascii="Consolas" w:hAnsi="Consolas"/>
-        </w:rPr>
-      </w:pPr>
-      <w:r>
-        <w:rPr>
-          <w:rFonts w:ascii="Consolas" w:hAnsi="Consolas"/>
-        </w:rPr>
-        <w:t>{</w:t>
-      </w:r>
-    </w:p>
-    <w:p>
-      <w:pPr>
-        <w:rPr>
-          <w:rFonts w:ascii="Consolas" w:hAnsi="Consolas"/>
-        </w:rPr>
-      </w:pPr>
-      <w:r>
-        <w:rPr>
-          <w:rFonts w:ascii="Consolas" w:hAnsi="Consolas"/>
-        </w:rPr>
-        <w:t xml:space="preserve">  estado: 404,</w:t>
-      </w:r>
-    </w:p>
-    <w:p>
-      <w:pPr>
-        <w:rPr>
-          <w:rFonts w:ascii="Consolas" w:hAnsi="Consolas"/>
-        </w:rPr>
-      </w:pPr>
-      <w:r>
-        <w:rPr>
-          <w:rFonts w:ascii="Consolas" w:hAnsi="Consolas"/>
-        </w:rPr>
-        <w:t xml:space="preserve">  descripcion: 'No hay ningún curso con el ID informado'</w:t>
-      </w:r>
-    </w:p>
-    <w:p>
-      <w:pPr>
-        <w:rPr>
-          <w:rFonts w:eastAsia="Times New Roman" w:cstheme="minorHAnsi"/>
-          <w:color w:val="000000"/>
-          <w:lang w:eastAsia="es-AR"/>
-        </w:rPr>
-      </w:pPr>
-      <w:r>
-        <w:rPr>
-          <w:rFonts w:ascii="Consolas" w:hAnsi="Consolas"/>
-        </w:rPr>
-        <w:t>}</w:t>
-      </w:r>
-    </w:p>
-    <w:p>
-      <w:pPr>
-        <w:pStyle w:val="Heading2"/>
-        <w:rPr>
-          <w:rFonts w:eastAsia="Times New Roman"/>
-          <w:b/>
-          <w:lang w:eastAsia="es-AR"/>
-        </w:rPr>
-      </w:pPr>
-      <w:r>
-        <w:rPr>
-          <w:rFonts w:eastAsia="Times New Roman"/>
-          <w:b/>
-          <w:lang w:eastAsia="es-AR"/>
-        </w:rPr>
-        <w:t>DELETE</w:t>
-      </w:r>
-    </w:p>
-    <w:p>
-      <w:pPr>
-        <w:rPr>
-          <w:rFonts w:eastAsia="Times New Roman" w:cstheme="minorHAnsi"/>
-          <w:color w:val="000000"/>
-          <w:lang w:eastAsia="es-AR"/>
-        </w:rPr>
-      </w:pPr>
-    </w:p>
-    <w:p>
-      <w:pPr>
-        <w:rPr>
-          <w:rFonts w:cstheme="minorHAnsi"/>
-          <w:lang w:val="es-ES"/>
-        </w:rPr>
-      </w:pPr>
-      <w:r>
-        <w:rPr>
-          <w:rStyle w:val="Hyperlink"/>
-          <w:rFonts w:cstheme="minorHAnsi"/>
-          <w:lang w:val="es-ES"/>
-        </w:rPr>
-        <w:t>Http:/</w:t>
-      </w:r>
-      <w:r>
-        <w:rPr>
-          <w:rStyle w:val="Hyperlink"/>
-          <w:rFonts w:cstheme="minorHAnsi"/>
-          <w:lang w:val="es-ES"/>
-        </w:rPr>
-        <w:t>/localhost:8080/api/</w:t>
-      </w:r>
-      <w:r>
-        <w:rPr>
-          <w:rStyle w:val="Hyperlink"/>
-          <w:rFonts w:cstheme="minorHAnsi"/>
-          <w:lang w:val="es-ES"/>
-        </w:rPr>
-        <w:t>alumnos</w:t>
-      </w:r>
-      <w:r>
-        <w:rPr>
-          <w:rStyle w:val="Hyperlink"/>
-          <w:rFonts w:cstheme="minorHAnsi"/>
-          <w:lang w:val="es-ES"/>
-        </w:rPr>
-        <w:t>/</w:t>
-      </w:r>
-      <w:r>
-        <w:rPr>
-          <w:rStyle w:val="Hyperlink"/>
-          <w:rFonts w:cstheme="minorHAnsi"/>
-          <w:lang w:val="es-ES"/>
-        </w:rPr>
-        <w:t>dni</w:t>
-      </w:r>
-      <w:r>
-        <w:rPr>
-          <w:rStyle w:val="Hyperlink"/>
-          <w:rFonts w:cstheme="minorHAnsi"/>
-        </w:rPr>
-        <w:t xml:space="preserve"> </w:t>
-      </w:r>
-      <w:r>
-        <w:rPr>
-          <w:rFonts w:cstheme="minorHAnsi"/>
-          <w:lang w:val="es-ES"/>
-        </w:rPr>
-        <w:t xml:space="preserve"> </w:t>
-      </w:r>
-      <w:r>
-        <w:rPr>
-          <w:rFonts w:cstheme="minorHAnsi"/>
-          <w:lang w:val="es-ES"/>
-        </w:rPr>
-        <w:t xml:space="preserve"> </w:t>
-      </w:r>
-    </w:p>
-    <w:p>
-      <w:pPr>
-        <w:rPr>
-          <w:rFonts w:cstheme="minorHAnsi"/>
-          <w:lang w:val="es-ES"/>
-        </w:rPr>
-      </w:pPr>
-    </w:p>
-    <w:p>
-      <w:pPr>
-        <w:rPr>
-          <w:rFonts w:cstheme="minorHAnsi"/>
-          <w:lang w:val="es-ES"/>
-        </w:rPr>
-      </w:pPr>
-      <w:r>
-        <w:rPr>
-          <w:rFonts w:cstheme="minorHAnsi"/>
-          <w:lang w:val="es-ES"/>
-        </w:rPr>
-        <w:t xml:space="preserve">Se recibe </w:t>
-      </w:r>
-      <w:r>
-        <w:rPr>
-          <w:rFonts w:cstheme="minorHAnsi"/>
-          <w:lang w:val="es-ES"/>
-        </w:rPr>
-        <w:t>un objeto con el DNI y se</w:t>
-      </w:r>
-      <w:r>
-        <w:rPr>
-          <w:rFonts w:cstheme="minorHAnsi"/>
-          <w:lang w:val="es-ES"/>
-        </w:rPr>
-        <w:t xml:space="preserve"> elimina </w:t>
-      </w:r>
-      <w:r>
-        <w:rPr>
-          <w:rFonts w:cstheme="minorHAnsi"/>
-          <w:lang w:val="es-ES"/>
-        </w:rPr>
-        <w:t>al</w:t>
-      </w:r>
-      <w:r>
-        <w:rPr>
-          <w:rFonts w:cstheme="minorHAnsi"/>
-          <w:lang w:val="es-ES"/>
-        </w:rPr>
-        <w:t xml:space="preserve"> </w:t>
-      </w:r>
-      <w:r>
-        <w:rPr>
-          <w:rFonts w:cstheme="minorHAnsi"/>
-          <w:lang w:val="es-ES"/>
-        </w:rPr>
-        <w:t>alumno</w:t>
-      </w:r>
-      <w:r>
-        <w:rPr>
-          <w:rFonts w:cstheme="minorHAnsi"/>
-          <w:lang w:val="es-ES"/>
-        </w:rPr>
-        <w:t xml:space="preserve"> que </w:t>
-      </w:r>
-      <w:r>
-        <w:rPr>
-          <w:rFonts w:cstheme="minorHAnsi"/>
-          <w:lang w:val="es-ES"/>
-        </w:rPr>
-        <w:t>corresponda a ese DNI</w:t>
-      </w:r>
-    </w:p>
-    <w:p>
-      <w:pPr>
-        <w:rPr>
-          <w:rFonts w:cstheme="minorHAnsi"/>
-          <w:lang w:val="es-ES"/>
-        </w:rPr>
-      </w:pPr>
-    </w:p>
-    <w:p>
-      <w:pPr>
-        <w:rPr>
-          <w:rFonts w:cstheme="minorHAnsi"/>
-          <w:b/>
-          <w:lang w:val="es-ES"/>
-        </w:rPr>
-      </w:pPr>
-      <w:r>
-        <w:rPr>
-          <w:rFonts w:cstheme="minorHAnsi"/>
-          <w:b/>
-          <w:lang w:val="es-ES"/>
-        </w:rPr>
-        <w:t>Resultado de r</w:t>
-      </w:r>
-      <w:r>
-        <w:rPr>
-          <w:rFonts w:cstheme="minorHAnsi"/>
-          <w:b/>
-          <w:lang w:val="es-ES"/>
-        </w:rPr>
-        <w:t>espuesta Ok:</w:t>
-      </w:r>
-    </w:p>
-    <w:p>
-      <w:pPr>
-        <w:rPr>
-          <w:rFonts w:cstheme="minorHAnsi"/>
-          <w:lang w:val="es-ES"/>
-        </w:rPr>
-      </w:pPr>
-    </w:p>
-    <w:p>
-      <w:pPr>
-        <w:rPr>
-          <w:rFonts w:eastAsia="Times New Roman" w:cstheme="minorHAnsi"/>
-          <w:color w:val="000000"/>
-          <w:lang w:eastAsia="es-AR"/>
-        </w:rPr>
-      </w:pPr>
-      <w:r>
-        <w:rPr>
-          <w:rFonts w:eastAsia="Times New Roman" w:cstheme="minorHAnsi"/>
-          <w:color w:val="000000"/>
-          <w:lang w:eastAsia="es-AR"/>
-        </w:rPr>
-        <w:t xml:space="preserve">En caso de eliminación </w:t>
-      </w:r>
-      <w:r>
-        <w:rPr>
-          <w:rFonts w:eastAsia="Times New Roman" w:cstheme="minorHAnsi"/>
-          <w:color w:val="000000"/>
-          <w:lang w:eastAsia="es-AR"/>
-        </w:rPr>
-        <w:t>satisfactoria</w:t>
-      </w:r>
-      <w:r>
-        <w:rPr>
-          <w:rFonts w:eastAsia="Times New Roman" w:cstheme="minorHAnsi"/>
-          <w:color w:val="000000"/>
-          <w:lang w:eastAsia="es-AR"/>
-        </w:rPr>
-        <w:t xml:space="preserve"> </w:t>
-      </w:r>
-      <w:r>
-        <w:rPr>
-          <w:rFonts w:eastAsia="Times New Roman" w:cstheme="minorHAnsi"/>
-          <w:color w:val="000000"/>
-          <w:lang w:eastAsia="es-AR"/>
-        </w:rPr>
-        <w:t>devuelve el alumno eliminado</w:t>
-      </w:r>
-      <w:r>
-        <w:rPr>
-          <w:rFonts w:eastAsia="Times New Roman" w:cstheme="minorHAnsi"/>
-          <w:color w:val="000000"/>
-          <w:lang w:eastAsia="es-AR"/>
-        </w:rPr>
-        <w:t>:</w:t>
-      </w:r>
-    </w:p>
-    <w:p>
-      <w:pPr>
-        <w:rPr>
-          <w:rFonts w:eastAsia="Times New Roman" w:cstheme="minorHAnsi"/>
-          <w:color w:val="000000"/>
-          <w:lang w:eastAsia="es-AR"/>
-        </w:rPr>
-      </w:pPr>
-    </w:p>
-    <w:p>
-      <w:pPr>
-        <w:rPr>
-          <w:rFonts w:eastAsia="Times New Roman" w:cstheme="minorHAnsi"/>
-          <w:color w:val="000000"/>
-          <w:lang w:eastAsia="es-AR"/>
-        </w:rPr>
-      </w:pPr>
-    </w:p>
-    <w:p>
-      <w:pPr>
-        <w:numPr>
-          <w:ilvl w:val="0"/>
-          <w:numId w:val="1"/>
-        </w:numPr>
-        <w:spacing w:before="100" w:beforeAutospacing="1" w:after="100" w:afterAutospacing="1" w:line="240" w:lineRule="auto"/>
-        <w:ind w:left="480"/>
-        <w:rPr>
-          <w:rFonts w:ascii="Arial" w:eastAsia="Times New Roman" w:hAnsi="Arial" w:cs="Arial"/>
-          <w:color w:val="000000"/>
-          <w:sz w:val="18"/>
-          <w:szCs w:val="18"/>
-          <w:lang w:val="es-ES" w:eastAsia="es-ES"/>
-        </w:rPr>
-      </w:pPr>
-      <w:r>
-        <w:rPr>
-          <w:rFonts w:ascii="Arial" w:eastAsia="Times New Roman" w:hAnsi="Arial" w:cs="Arial"/>
-          <w:color w:val="000000"/>
-          <w:sz w:val="18"/>
-          <w:szCs w:val="18"/>
-          <w:lang w:eastAsia="es-AR"/>
-        </w:rPr>
-        <w:lastRenderedPageBreak/>
-        <w:t>    </w:t>
-      </w:r>
-      <w:r>
-        <w:rPr>
-          <w:rFonts w:ascii="Arial" w:eastAsia="Times New Roman" w:hAnsi="Arial" w:cs="Arial"/>
-          <w:color w:val="000000"/>
-          <w:sz w:val="18"/>
-          <w:szCs w:val="18"/>
-          <w:lang w:val="es-ES" w:eastAsia="es-ES"/>
-        </w:rPr>
-        <w:t>{</w:t>
-      </w:r>
-    </w:p>
-    <w:p>
-      <w:pPr>
-        <w:numPr>
-          <w:ilvl w:val="1"/>
-          <w:numId w:val="1"/>
-        </w:numPr>
-        <w:spacing w:before="100" w:beforeAutospacing="1" w:after="100" w:afterAutospacing="1" w:line="240" w:lineRule="auto"/>
-        <w:ind w:left="960"/>
-        <w:rPr>
-          <w:rFonts w:ascii="Arial" w:eastAsia="Times New Roman" w:hAnsi="Arial" w:cs="Arial"/>
-          <w:color w:val="000000"/>
-          <w:sz w:val="18"/>
-          <w:szCs w:val="18"/>
-          <w:lang w:val="es-ES" w:eastAsia="es-ES"/>
-        </w:rPr>
-      </w:pPr>
-      <w:r>
-        <w:rPr>
-          <w:rFonts w:ascii="Arial" w:eastAsia="Times New Roman" w:hAnsi="Arial" w:cs="Arial"/>
-          <w:b/>
-          <w:bCs/>
-          <w:color w:val="000000"/>
-          <w:sz w:val="18"/>
-          <w:szCs w:val="18"/>
-          <w:lang w:val="es-ES" w:eastAsia="es-ES"/>
-        </w:rPr>
-        <w:t>dni</w:t>
-      </w:r>
-      <w:r>
-        <w:rPr>
-          <w:rFonts w:ascii="Arial" w:eastAsia="Times New Roman" w:hAnsi="Arial" w:cs="Arial"/>
-          <w:color w:val="000000"/>
-          <w:sz w:val="18"/>
-          <w:szCs w:val="18"/>
-          <w:lang w:val="es-ES" w:eastAsia="es-ES"/>
-        </w:rPr>
-        <w:t>: </w:t>
-      </w:r>
-      <w:r>
-        <w:rPr>
-          <w:rFonts w:ascii="Arial" w:eastAsia="Times New Roman" w:hAnsi="Arial" w:cs="Arial"/>
-          <w:color w:val="0000FF"/>
-          <w:sz w:val="18"/>
-          <w:szCs w:val="18"/>
-          <w:lang w:val="es-ES" w:eastAsia="es-ES"/>
-        </w:rPr>
-        <w:t>31000125</w:t>
-      </w:r>
-      <w:r>
-        <w:rPr>
-          <w:rFonts w:ascii="Arial" w:eastAsia="Times New Roman" w:hAnsi="Arial" w:cs="Arial"/>
-          <w:color w:val="000000"/>
-          <w:sz w:val="18"/>
-          <w:szCs w:val="18"/>
-          <w:lang w:val="es-ES" w:eastAsia="es-ES"/>
-        </w:rPr>
-        <w:t>,</w:t>
-      </w:r>
-    </w:p>
-    <w:p>
-      <w:pPr>
-        <w:numPr>
-          <w:ilvl w:val="1"/>
-          <w:numId w:val="1"/>
-        </w:numPr>
-        <w:spacing w:before="100" w:beforeAutospacing="1" w:after="100" w:afterAutospacing="1" w:line="240" w:lineRule="auto"/>
-        <w:ind w:left="960"/>
-        <w:rPr>
-          <w:rFonts w:ascii="Arial" w:eastAsia="Times New Roman" w:hAnsi="Arial" w:cs="Arial"/>
-          <w:color w:val="000000"/>
-          <w:sz w:val="18"/>
-          <w:szCs w:val="18"/>
-          <w:lang w:val="es-ES" w:eastAsia="es-ES"/>
-        </w:rPr>
-      </w:pPr>
-      <w:r>
-        <w:rPr>
-          <w:rFonts w:ascii="Arial" w:eastAsia="Times New Roman" w:hAnsi="Arial" w:cs="Arial"/>
-          <w:b/>
-          <w:bCs/>
-          <w:color w:val="000000"/>
-          <w:sz w:val="18"/>
-          <w:szCs w:val="18"/>
-          <w:lang w:val="es-ES" w:eastAsia="es-ES"/>
-        </w:rPr>
-        <w:t>direccion</w:t>
-      </w:r>
-      <w:r>
-        <w:rPr>
-          <w:rFonts w:ascii="Arial" w:eastAsia="Times New Roman" w:hAnsi="Arial" w:cs="Arial"/>
-          <w:color w:val="000000"/>
-          <w:sz w:val="18"/>
-          <w:szCs w:val="18"/>
-          <w:lang w:val="es-ES" w:eastAsia="es-ES"/>
-        </w:rPr>
-        <w:t>: </w:t>
-      </w:r>
-      <w:r>
-        <w:rPr>
-          <w:rFonts w:ascii="Arial" w:eastAsia="Times New Roman" w:hAnsi="Arial" w:cs="Arial"/>
-          <w:color w:val="008000"/>
-          <w:sz w:val="18"/>
-          <w:szCs w:val="18"/>
-          <w:lang w:val="es-ES" w:eastAsia="es-ES"/>
-        </w:rPr>
-        <w:t>"</w:t>
-      </w:r>
-      <w:r>
-        <w:rPr>
-          <w:rFonts w:ascii="Arial" w:eastAsia="Times New Roman" w:hAnsi="Arial" w:cs="Arial"/>
-          <w:color w:val="008000"/>
-          <w:sz w:val="18"/>
-          <w:szCs w:val="18"/>
-          <w:lang w:val="es-ES" w:eastAsia="es-ES"/>
-        </w:rPr>
-        <w:t>Diaz Velez 1234</w:t>
-      </w:r>
-      <w:r>
-        <w:rPr>
-          <w:rFonts w:ascii="Arial" w:eastAsia="Times New Roman" w:hAnsi="Arial" w:cs="Arial"/>
-          <w:color w:val="008000"/>
-          <w:sz w:val="18"/>
-          <w:szCs w:val="18"/>
-          <w:lang w:val="es-ES" w:eastAsia="es-ES"/>
-        </w:rPr>
-        <w:t>"</w:t>
-      </w:r>
-      <w:r>
-        <w:rPr>
-          <w:rFonts w:ascii="Arial" w:eastAsia="Times New Roman" w:hAnsi="Arial" w:cs="Arial"/>
-          <w:color w:val="000000"/>
-          <w:sz w:val="18"/>
-          <w:szCs w:val="18"/>
-          <w:lang w:val="es-ES" w:eastAsia="es-ES"/>
-        </w:rPr>
-        <w:t>,</w:t>
-      </w:r>
-    </w:p>
-    <w:p>
-      <w:pPr>
-        <w:numPr>
-          <w:ilvl w:val="1"/>
-          <w:numId w:val="1"/>
-        </w:numPr>
-        <w:spacing w:before="100" w:beforeAutospacing="1" w:after="100" w:afterAutospacing="1" w:line="240" w:lineRule="auto"/>
-        <w:ind w:left="960"/>
-        <w:rPr>
-          <w:rFonts w:ascii="Arial" w:eastAsia="Times New Roman" w:hAnsi="Arial" w:cs="Arial"/>
-          <w:color w:val="000000"/>
-          <w:sz w:val="18"/>
-          <w:szCs w:val="18"/>
-          <w:lang w:val="es-ES" w:eastAsia="es-ES"/>
-        </w:rPr>
-      </w:pPr>
-      <w:r>
-        <w:rPr>
-          <w:rFonts w:ascii="Arial" w:eastAsia="Times New Roman" w:hAnsi="Arial" w:cs="Arial"/>
-          <w:b/>
-          <w:bCs/>
-          <w:color w:val="000000"/>
-          <w:sz w:val="18"/>
-          <w:szCs w:val="18"/>
-          <w:lang w:val="es-ES" w:eastAsia="es-ES"/>
-        </w:rPr>
-        <w:t>telefono</w:t>
-      </w:r>
-      <w:r>
-        <w:rPr>
-          <w:rFonts w:ascii="Arial" w:eastAsia="Times New Roman" w:hAnsi="Arial" w:cs="Arial"/>
-          <w:color w:val="000000"/>
-          <w:sz w:val="18"/>
-          <w:szCs w:val="18"/>
-          <w:lang w:val="es-ES" w:eastAsia="es-ES"/>
-        </w:rPr>
-        <w:t>: </w:t>
-      </w:r>
-      <w:r>
-        <w:rPr>
-          <w:rFonts w:ascii="Arial" w:eastAsia="Times New Roman" w:hAnsi="Arial" w:cs="Arial"/>
-          <w:color w:val="008000"/>
-          <w:sz w:val="18"/>
-          <w:szCs w:val="18"/>
-          <w:lang w:val="es-ES" w:eastAsia="es-ES"/>
-        </w:rPr>
-        <w:t>"</w:t>
-      </w:r>
-      <w:r>
-        <w:rPr>
-          <w:rFonts w:ascii="Arial" w:eastAsia="Times New Roman" w:hAnsi="Arial" w:cs="Arial"/>
-          <w:color w:val="008000"/>
-          <w:sz w:val="18"/>
-          <w:szCs w:val="18"/>
-          <w:lang w:val="es-ES" w:eastAsia="es-ES"/>
-        </w:rPr>
-        <w:t>1122223333</w:t>
-      </w:r>
-      <w:r>
-        <w:rPr>
-          <w:rFonts w:ascii="Arial" w:eastAsia="Times New Roman" w:hAnsi="Arial" w:cs="Arial"/>
-          <w:color w:val="008000"/>
-          <w:sz w:val="18"/>
-          <w:szCs w:val="18"/>
-          <w:lang w:val="es-ES" w:eastAsia="es-ES"/>
-        </w:rPr>
-        <w:t>"</w:t>
-      </w:r>
-      <w:r>
-        <w:rPr>
-          <w:rFonts w:ascii="Arial" w:eastAsia="Times New Roman" w:hAnsi="Arial" w:cs="Arial"/>
-          <w:color w:val="000000"/>
-          <w:sz w:val="18"/>
-          <w:szCs w:val="18"/>
-          <w:lang w:val="es-ES" w:eastAsia="es-ES"/>
-        </w:rPr>
-        <w:t>,</w:t>
-      </w:r>
-    </w:p>
-    <w:p>
-      <w:pPr>
-        <w:numPr>
-          <w:ilvl w:val="1"/>
-          <w:numId w:val="1"/>
-        </w:numPr>
-        <w:spacing w:before="100" w:beforeAutospacing="1" w:after="100" w:afterAutospacing="1" w:line="240" w:lineRule="auto"/>
-        <w:ind w:left="960"/>
-        <w:rPr>
-          <w:rFonts w:ascii="Arial" w:eastAsia="Times New Roman" w:hAnsi="Arial" w:cs="Arial"/>
-          <w:color w:val="000000"/>
-          <w:sz w:val="18"/>
-          <w:szCs w:val="18"/>
-          <w:lang w:val="es-ES" w:eastAsia="es-ES"/>
-        </w:rPr>
-      </w:pPr>
-      <w:r>
-        <w:rPr>
-          <w:rFonts w:ascii="Arial" w:eastAsia="Times New Roman" w:hAnsi="Arial" w:cs="Arial"/>
-          <w:b/>
-          <w:bCs/>
-          <w:color w:val="000000"/>
-          <w:sz w:val="18"/>
-          <w:szCs w:val="18"/>
-          <w:lang w:val="es-ES" w:eastAsia="es-ES"/>
-        </w:rPr>
-        <w:t>email</w:t>
-      </w:r>
-      <w:r>
-        <w:rPr>
-          <w:rFonts w:ascii="Arial" w:eastAsia="Times New Roman" w:hAnsi="Arial" w:cs="Arial"/>
-          <w:color w:val="000000"/>
-          <w:sz w:val="18"/>
-          <w:szCs w:val="18"/>
-          <w:lang w:val="es-ES" w:eastAsia="es-ES"/>
-        </w:rPr>
-        <w:t>: </w:t>
-      </w:r>
-      <w:r>
-        <w:rPr>
-          <w:rFonts w:ascii="Arial" w:eastAsia="Times New Roman" w:hAnsi="Arial" w:cs="Arial"/>
-          <w:color w:val="008000"/>
-          <w:sz w:val="18"/>
-          <w:szCs w:val="18"/>
-          <w:lang w:val="es-ES" w:eastAsia="es-ES"/>
-        </w:rPr>
-        <w:t>"</w:t>
-      </w:r>
-      <w:r>
-        <w:t xml:space="preserve"> </w:t>
-      </w:r>
-      <w:r>
-        <w:rPr>
-          <w:rFonts w:ascii="Arial" w:eastAsia="Times New Roman" w:hAnsi="Arial" w:cs="Arial"/>
-          <w:color w:val="008000"/>
-          <w:sz w:val="18"/>
-          <w:szCs w:val="18"/>
-          <w:lang w:val="es-ES" w:eastAsia="es-ES"/>
-        </w:rPr>
-        <w:t>jcastro@mail.</w:t>
-      </w:r>
-      <w:r>
-        <w:rPr>
-          <w:rFonts w:ascii="Arial" w:eastAsia="Times New Roman" w:hAnsi="Arial" w:cs="Arial"/>
-          <w:color w:val="008000"/>
-          <w:sz w:val="18"/>
-          <w:szCs w:val="18"/>
-          <w:lang w:val="es-ES" w:eastAsia="es-ES"/>
-        </w:rPr>
-        <w:t>net</w:t>
-      </w:r>
-      <w:r>
-        <w:rPr>
-          <w:rFonts w:ascii="Arial" w:eastAsia="Times New Roman" w:hAnsi="Arial" w:cs="Arial"/>
-          <w:color w:val="008000"/>
-          <w:sz w:val="18"/>
-          <w:szCs w:val="18"/>
-          <w:lang w:val="es-ES" w:eastAsia="es-ES"/>
-        </w:rPr>
-        <w:t xml:space="preserve"> </w:t>
-      </w:r>
-      <w:r>
-        <w:rPr>
-          <w:rFonts w:ascii="Arial" w:eastAsia="Times New Roman" w:hAnsi="Arial" w:cs="Arial"/>
-          <w:color w:val="008000"/>
-          <w:sz w:val="18"/>
-          <w:szCs w:val="18"/>
-          <w:lang w:val="es-ES" w:eastAsia="es-ES"/>
-        </w:rPr>
-        <w:t>"</w:t>
-      </w:r>
-      <w:r>
-        <w:rPr>
-          <w:rFonts w:ascii="Arial" w:eastAsia="Times New Roman" w:hAnsi="Arial" w:cs="Arial"/>
-          <w:color w:val="000000"/>
-          <w:sz w:val="18"/>
-          <w:szCs w:val="18"/>
-          <w:lang w:val="es-ES" w:eastAsia="es-ES"/>
-        </w:rPr>
-        <w:t>,</w:t>
-      </w:r>
-    </w:p>
-    <w:p>
-      <w:pPr>
-        <w:numPr>
-          <w:ilvl w:val="1"/>
-          <w:numId w:val="1"/>
-        </w:numPr>
-        <w:spacing w:before="100" w:beforeAutospacing="1" w:after="100" w:afterAutospacing="1" w:line="240" w:lineRule="auto"/>
-        <w:ind w:left="960"/>
-        <w:rPr>
-          <w:rFonts w:ascii="Arial" w:eastAsia="Times New Roman" w:hAnsi="Arial" w:cs="Arial"/>
-          <w:color w:val="000000"/>
-          <w:sz w:val="18"/>
-          <w:szCs w:val="18"/>
-          <w:lang w:val="es-ES" w:eastAsia="es-ES"/>
-        </w:rPr>
-      </w:pPr>
-      <w:r>
-        <w:rPr>
-          <w:rFonts w:ascii="Arial" w:eastAsia="Times New Roman" w:hAnsi="Arial" w:cs="Arial"/>
-          <w:b/>
-          <w:bCs/>
-          <w:color w:val="000000"/>
-          <w:sz w:val="18"/>
-          <w:szCs w:val="18"/>
-          <w:lang w:val="es-ES" w:eastAsia="es-ES"/>
-        </w:rPr>
         <w:t>nombre</w:t>
       </w:r>
       <w:r>
@@ -7849,6 +7294,7 @@
     <w:lsdException w:name="HTML Sample" w:semiHidden="1" w:unhideWhenUsed="1"/>
     <w:lsdException w:name="HTML Typewriter" w:semiHidden="1" w:unhideWhenUsed="1"/>
     <w:lsdException w:name="HTML Variable" w:semiHidden="1" w:unhideWhenUsed="1"/>
+    <w:lsdException w:name="Normal Table" w:semiHidden="1" w:unhideWhenUsed="1"/>
     <w:lsdException w:name="annotation subject" w:semiHidden="1" w:unhideWhenUsed="1"/>
     <w:lsdException w:name="No List" w:semiHidden="1" w:unhideWhenUsed="1"/>
     <w:lsdException w:name="Outline List 1" w:semiHidden="1" w:unhideWhenUsed="1"/>
@@ -7891,8 +7337,11 @@
     <w:lsdException w:name="Table Contemporary" w:semiHidden="1" w:unhideWhenUsed="1"/>
     <w:lsdException w:name="Table Elegant" w:semiHidden="1" w:unhideWhenUsed="1"/>
     <w:lsdException w:name="Table Professional" w:semiHidden="1" w:unhideWhenUsed="1"/>
+    <w:lsdException w:name="Table Subtle 1" w:semiHidden="1" w:unhideWhenUsed="1"/>
     <w:lsdException w:name="Table Subtle 2" w:semiHidden="1" w:unhideWhenUsed="1"/>
     <w:lsdException w:name="Table Web 1" w:semiHidden="1" w:unhideWhenUsed="1"/>
+    <w:lsdException w:name="Table Web 2" w:semiHidden="1" w:unhideWhenUsed="1"/>
+    <w:lsdException w:name="Table Web 3" w:semiHidden="1" w:unhideWhenUsed="1"/>
     <w:lsdException w:name="Balloon Text" w:semiHidden="1" w:unhideWhenUsed="1"/>
     <w:lsdException w:name="Table Grid" w:uiPriority="39"/>
     <w:lsdException w:name="Table Theme" w:semiHidden="1" w:unhideWhenUsed="1"/>
@@ -8121,11 +7570,11 @@
     <w:name w:val="Normal"/>
     <w:qFormat/>
   </w:style>
-  <w:style w:type="paragraph" w:styleId="Heading1">
+  <w:style w:type="paragraph" w:styleId="Ttulo1">
     <w:name w:val="heading 1"/>
     <w:basedOn w:val="Normal"/>
     <w:next w:val="Normal"/>
-    <w:link w:val="Heading1Char"/>
+    <w:link w:val="Ttulo1Car"/>
     <w:uiPriority w:val="9"/>
     <w:qFormat/>
     <w:rsid w:val="00C75C08"/>
@@ -8142,11 +7591,11 @@
       <w:szCs w:val="32"/>
     </w:rPr>
   </w:style>
-  <w:style w:type="paragraph" w:styleId="Heading2">
+  <w:style w:type="paragraph" w:styleId="Ttulo2">
     <w:name w:val="heading 2"/>
     <w:basedOn w:val="Normal"/>
     <w:next w:val="Normal"/>
-    <w:link w:val="Heading2Char"/>
+    <w:link w:val="Ttulo2Car"/>
     <w:uiPriority w:val="9"/>
     <w:unhideWhenUsed/>
     <w:qFormat/>
@@ -8164,11 +7613,11 @@
       <w:szCs w:val="26"/>
     </w:rPr>
   </w:style>
-  <w:style w:type="paragraph" w:styleId="Heading3">
+  <w:style w:type="paragraph" w:styleId="Ttulo3">
     <w:name w:val="heading 3"/>
     <w:basedOn w:val="Normal"/>
     <w:next w:val="Normal"/>
-    <w:link w:val="Heading3Char"/>
+    <w:link w:val="Ttulo3Car"/>
     <w:uiPriority w:val="9"/>
     <w:unhideWhenUsed/>
     <w:qFormat/>
@@ -8186,13 +7635,13 @@
       <w:szCs w:val="24"/>
     </w:rPr>
   </w:style>
-  <w:style w:type="character" w:default="1" w:styleId="DefaultParagraphFont">
+  <w:style w:type="character" w:default="1" w:styleId="Fuentedeprrafopredeter">
     <w:name w:val="Default Paragraph Font"/>
     <w:uiPriority w:val="1"/>
     <w:semiHidden/>
     <w:unhideWhenUsed/>
   </w:style>
-  <w:style w:type="table" w:default="1" w:styleId="TableNormal">
+  <w:style w:type="table" w:default="1" w:styleId="Tablanormal">
     <w:name w:val="Normal Table"/>
     <w:uiPriority w:val="99"/>
     <w:semiHidden/>
@@ -8207,15 +7656,15 @@
       </w:tblCellMar>
     </w:tblPr>
   </w:style>
-  <w:style w:type="numbering" w:default="1" w:styleId="NoList">
+  <w:style w:type="numbering" w:default="1" w:styleId="Sinlista">
     <w:name w:val="No List"/>
     <w:uiPriority w:val="99"/>
     <w:semiHidden/>
     <w:unhideWhenUsed/>
   </w:style>
-  <w:style w:type="character" w:styleId="Hyperlink">
+  <w:style w:type="character" w:styleId="Hipervnculo">
     <w:name w:val="Hyperlink"/>
-    <w:basedOn w:val="DefaultParagraphFont"/>
+    <w:basedOn w:val="Fuentedeprrafopredeter"/>
     <w:uiPriority w:val="99"/>
     <w:unhideWhenUsed/>
     <w:rsid w:val="008C6200"/>
@@ -8226,7 +7675,7 @@
   </w:style>
   <w:style w:type="character" w:customStyle="1" w:styleId="UnresolvedMention1">
     <w:name w:val="Unresolved Mention1"/>
-    <w:basedOn w:val="DefaultParagraphFont"/>
+    <w:basedOn w:val="Fuentedeprrafopredeter"/>
     <w:uiPriority w:val="99"/>
     <w:semiHidden/>
     <w:unhideWhenUsed/>
@@ -8238,23 +7687,23 @@
   </w:style>
   <w:style w:type="character" w:customStyle="1" w:styleId="property">
     <w:name w:val="property"/>
-    <w:basedOn w:val="DefaultParagraphFont"/>
+    <w:basedOn w:val="Fuentedeprrafopredeter"/>
     <w:rsid w:val="00C511A1"/>
   </w:style>
   <w:style w:type="character" w:customStyle="1" w:styleId="type-number">
     <w:name w:val="type-number"/>
-    <w:basedOn w:val="DefaultParagraphFont"/>
+    <w:basedOn w:val="Fuentedeprrafopredeter"/>
     <w:rsid w:val="00C511A1"/>
   </w:style>
   <w:style w:type="character" w:customStyle="1" w:styleId="type-string">
     <w:name w:val="type-string"/>
-    <w:basedOn w:val="DefaultParagraphFont"/>
+    <w:basedOn w:val="Fuentedeprrafopredeter"/>
     <w:rsid w:val="00C511A1"/>
   </w:style>
-  <w:style w:type="character" w:customStyle="1" w:styleId="Heading1Char">
-    <w:name w:val="Heading 1 Char"/>
-    <w:basedOn w:val="DefaultParagraphFont"/>
-    <w:link w:val="Heading1"/>
+  <w:style w:type="character" w:customStyle="1" w:styleId="Ttulo1Car">
+    <w:name w:val="Título 1 Car"/>
+    <w:basedOn w:val="Fuentedeprrafopredeter"/>
+    <w:link w:val="Ttulo1"/>
     <w:uiPriority w:val="9"/>
     <w:rsid w:val="00C75C08"/>
     <w:rPr>
@@ -8264,11 +7713,11 @@
       <w:szCs w:val="32"/>
     </w:rPr>
   </w:style>
-  <w:style w:type="paragraph" w:styleId="Subtitle">
+  <w:style w:type="paragraph" w:styleId="Subttulo">
     <w:name w:val="Subtitle"/>
     <w:basedOn w:val="Normal"/>
     <w:next w:val="Normal"/>
-    <w:link w:val="SubtitleChar"/>
+    <w:link w:val="SubttuloCar"/>
     <w:uiPriority w:val="11"/>
     <w:qFormat/>
     <w:rsid w:val="00C75C08"/>
@@ -8283,10 +7732,10 @@
       <w:spacing w:val="15"/>
     </w:rPr>
   </w:style>
-  <w:style w:type="character" w:customStyle="1" w:styleId="SubtitleChar">
-    <w:name w:val="Subtitle Char"/>
-    <w:basedOn w:val="DefaultParagraphFont"/>
-    <w:link w:val="Subtitle"/>
+  <w:style w:type="character" w:customStyle="1" w:styleId="SubttuloCar">
+    <w:name w:val="Subtítulo Car"/>
+    <w:basedOn w:val="Fuentedeprrafopredeter"/>
+    <w:link w:val="Subttulo"/>
     <w:uiPriority w:val="11"/>
     <w:rsid w:val="00C75C08"/>
     <w:rPr>
@@ -8295,10 +7744,10 @@
       <w:spacing w:val="15"/>
     </w:rPr>
   </w:style>
-  <w:style w:type="character" w:customStyle="1" w:styleId="Heading2Char">
-    <w:name w:val="Heading 2 Char"/>
-    <w:basedOn w:val="DefaultParagraphFont"/>
-    <w:link w:val="Heading2"/>
+  <w:style w:type="character" w:customStyle="1" w:styleId="Ttulo2Car">
+    <w:name w:val="Título 2 Car"/>
+    <w:basedOn w:val="Fuentedeprrafopredeter"/>
+    <w:link w:val="Ttulo2"/>
     <w:uiPriority w:val="9"/>
     <w:rsid w:val="00C75C08"/>
     <w:rPr>
@@ -8308,7 +7757,7 @@
       <w:szCs w:val="26"/>
     </w:rPr>
   </w:style>
-  <w:style w:type="paragraph" w:styleId="NoSpacing">
+  <w:style w:type="paragraph" w:styleId="Sinespaciado">
     <w:name w:val="No Spacing"/>
     <w:uiPriority w:val="1"/>
     <w:qFormat/>
@@ -8317,10 +7766,10 @@
       <w:spacing w:after="0" w:line="240" w:lineRule="auto"/>
     </w:pPr>
   </w:style>
-  <w:style w:type="character" w:customStyle="1" w:styleId="Heading3Char">
-    <w:name w:val="Heading 3 Char"/>
-    <w:basedOn w:val="DefaultParagraphFont"/>
-    <w:link w:val="Heading3"/>
+  <w:style w:type="character" w:customStyle="1" w:styleId="Ttulo3Car">
+    <w:name w:val="Título 3 Car"/>
+    <w:basedOn w:val="Fuentedeprrafopredeter"/>
+    <w:link w:val="Ttulo3"/>
     <w:uiPriority w:val="9"/>
     <w:rsid w:val="00C75C08"/>
     <w:rPr>
@@ -8330,7 +7779,7 @@
       <w:szCs w:val="24"/>
     </w:rPr>
   </w:style>
-  <w:style w:type="paragraph" w:styleId="ListParagraph">
+  <w:style w:type="paragraph" w:styleId="Prrafodelista">
     <w:name w:val="List Paragraph"/>
     <w:basedOn w:val="Normal"/>
     <w:uiPriority w:val="34"/>
@@ -8341,9 +7790,9 @@
       <w:contextualSpacing/>
     </w:pPr>
   </w:style>
-  <w:style w:type="character" w:styleId="UnresolvedMention">
+  <w:style w:type="character" w:styleId="Mencinsinresolver">
     <w:name w:val="Unresolved Mention"/>
-    <w:basedOn w:val="DefaultParagraphFont"/>
+    <w:basedOn w:val="Fuentedeprrafopredeter"/>
     <w:uiPriority w:val="99"/>
     <w:semiHidden/>
     <w:unhideWhenUsed/>

</xml_diff>